<commit_message>
Autoren-Info: Aktualisierung Buchvorschlags-Formulare (docx)
</commit_message>
<xml_diff>
--- a/static/medien/heiUP_Buchvorschlag.docx
+++ b/static/medien/heiUP_Buchvorschlag.docx
@@ -1,6 +1,6 @@
 
 <file path=word/document.xml><?xml version="1.0" encoding="utf-8"?>
-<w:document xmlns:wpc="http://schemas.microsoft.com/office/word/2010/wordprocessingCanvas" xmlns:mc="http://schemas.openxmlformats.org/markup-compatibility/2006" xmlns:o="urn:schemas-microsoft-com:office:office" xmlns:r="http://schemas.openxmlformats.org/officeDocument/2006/relationships" xmlns:m="http://schemas.openxmlformats.org/officeDocument/2006/math" xmlns:v="urn:schemas-microsoft-com:vml" xmlns:wp14="http://schemas.microsoft.com/office/word/2010/wordprocessingDrawing" xmlns:wp="http://schemas.openxmlformats.org/drawingml/2006/wordprocessingDrawing" xmlns:w10="urn:schemas-microsoft-com:office:word" xmlns:w="http://schemas.openxmlformats.org/wordprocessingml/2006/main" xmlns:w14="http://schemas.microsoft.com/office/word/2010/wordml" xmlns:wpg="http://schemas.microsoft.com/office/word/2010/wordprocessingGroup" xmlns:wpi="http://schemas.microsoft.com/office/word/2010/wordprocessingInk" xmlns:wne="http://schemas.microsoft.com/office/word/2006/wordml" xmlns:wps="http://schemas.microsoft.com/office/word/2010/wordprocessingShape" mc:Ignorable="w14 wp14">
+<w:document xmlns:wpc="http://schemas.microsoft.com/office/word/2010/wordprocessingCanvas" xmlns:cx="http://schemas.microsoft.com/office/drawing/2014/chartex" xmlns:cx1="http://schemas.microsoft.com/office/drawing/2015/9/8/chartex" xmlns:mc="http://schemas.openxmlformats.org/markup-compatibility/2006" xmlns:o="urn:schemas-microsoft-com:office:office" xmlns:r="http://schemas.openxmlformats.org/officeDocument/2006/relationships" xmlns:m="http://schemas.openxmlformats.org/officeDocument/2006/math" xmlns:v="urn:schemas-microsoft-com:vml" xmlns:wp14="http://schemas.microsoft.com/office/word/2010/wordprocessingDrawing" xmlns:wp="http://schemas.openxmlformats.org/drawingml/2006/wordprocessingDrawing" xmlns:w10="urn:schemas-microsoft-com:office:word" xmlns:w="http://schemas.openxmlformats.org/wordprocessingml/2006/main" xmlns:w14="http://schemas.microsoft.com/office/word/2010/wordml" xmlns:w15="http://schemas.microsoft.com/office/word/2012/wordml" xmlns:w16se="http://schemas.microsoft.com/office/word/2015/wordml/symex" xmlns:wpg="http://schemas.microsoft.com/office/word/2010/wordprocessingGroup" xmlns:wpi="http://schemas.microsoft.com/office/word/2010/wordprocessingInk" xmlns:wne="http://schemas.microsoft.com/office/word/2006/wordml" xmlns:wps="http://schemas.microsoft.com/office/word/2010/wordprocessingShape" mc:Ignorable="w14 w15 w16se wp14">
   <w:body>
     <w:p>
       <w:pPr>
@@ -104,7 +104,7 @@
       <w:pPr>
         <w:spacing w:after="0" w:line="240" w:lineRule="auto"/>
       </w:pPr>
-      <w:hyperlink r:id="rId8" w:history="1">
+      <w:hyperlink r:id="rId7" w:history="1">
         <w:r>
           <w:rPr>
             <w:rStyle w:val="Hyperlink"/>
@@ -125,7 +125,7 @@
       <w:r>
         <w:t xml:space="preserve">Dieses Formular ist </w:t>
       </w:r>
-      <w:hyperlink r:id="rId9" w:history="1">
+      <w:hyperlink r:id="rId8" w:history="1">
         <w:r>
           <w:rPr>
             <w:rStyle w:val="Hyperlink"/>
@@ -145,9 +145,9 @@
     <w:p>
       <w:pPr>
         <w:sectPr>
-          <w:headerReference w:type="default" r:id="rId10"/>
-          <w:headerReference w:type="first" r:id="rId11"/>
-          <w:footerReference w:type="first" r:id="rId12"/>
+          <w:headerReference w:type="default" r:id="rId9"/>
+          <w:headerReference w:type="first" r:id="rId10"/>
+          <w:footerReference w:type="first" r:id="rId11"/>
           <w:pgSz w:w="11906" w:h="16838"/>
           <w:pgMar w:top="4536" w:right="1418" w:bottom="1134" w:left="1418" w:header="709" w:footer="709" w:gutter="0"/>
           <w:cols w:space="708"/>
@@ -164,6 +164,7 @@
         <w:pStyle w:val="berschrift1"/>
       </w:pPr>
       <w:r>
+        <w:lastRenderedPageBreak/>
         <w:t>BUCHVORSCHLAG</w:t>
       </w:r>
     </w:p>
@@ -183,7 +184,7 @@
       <w:r>
         <w:t xml:space="preserve">Sollten Sie planen, eine Schriftenreihe oder eine Zeitschrift herauszugeben, wenden Sie sich bitte direkt an uns: </w:t>
       </w:r>
-      <w:hyperlink r:id="rId13" w:history="1">
+      <w:hyperlink r:id="rId12" w:history="1">
         <w:r>
           <w:rPr>
             <w:rStyle w:val="Hyperlink"/>
@@ -264,6 +265,28 @@
               <w:t>Autor/-innen (Monographien) / Herausgeber/-innen (Sammelbände)</w:t>
             </w:r>
           </w:p>
+          <w:p/>
+          <w:p>
+            <w:r>
+              <w:t xml:space="preserve">Falls vorhanden, geben Sie bitte auch </w:t>
+            </w:r>
+            <w:bookmarkStart w:id="0" w:name="_GoBack"/>
+            <w:bookmarkEnd w:id="0"/>
+            <w:r>
+              <w:t xml:space="preserve">die </w:t>
+            </w:r>
+            <w:hyperlink r:id="rId13" w:history="1">
+              <w:r>
+                <w:rPr>
+                  <w:rStyle w:val="Hyperlink"/>
+                </w:rPr>
+                <w:t>ORCID</w:t>
+              </w:r>
+            </w:hyperlink>
+            <w:r>
+              <w:t xml:space="preserve"> an.</w:t>
+            </w:r>
+          </w:p>
         </w:tc>
       </w:tr>
     </w:tbl>
@@ -296,20 +319,11 @@
             <w:shd w:val="clear" w:color="auto" w:fill="auto"/>
           </w:tcPr>
           <w:p>
-            <w:pPr>
-              <w:rPr>
-                <w:rStyle w:val="ListenpunktZchn"/>
-                <w:b w:val="0"/>
-                <w:caps w:val="0"/>
-                <w:sz w:val="20"/>
-                <w:szCs w:val="20"/>
-                <w:lang w:val="de-DE"/>
-              </w:rPr>
-            </w:pPr>
             <w:r>
               <w:rPr>
                 <w:rStyle w:val="berschrift2Zchn"/>
               </w:rPr>
+              <w:lastRenderedPageBreak/>
               <w:t xml:space="preserve">Akademische </w:t>
             </w:r>
             <w:r>
@@ -327,6 +341,18 @@
             <w:r>
               <w:t>(z. B. Wissenschaftliche Mitarbeiterin (Dr. phil.) am Historischen Seminar der Universität Heidelberg)</w:t>
             </w:r>
+          </w:p>
+          <w:p>
+            <w:pPr>
+              <w:rPr>
+                <w:rStyle w:val="ListenpunktZchn"/>
+                <w:b w:val="0"/>
+                <w:caps w:val="0"/>
+                <w:sz w:val="20"/>
+                <w:szCs w:val="20"/>
+                <w:lang w:val="de-DE"/>
+              </w:rPr>
+            </w:pPr>
           </w:p>
         </w:tc>
       </w:tr>
@@ -336,12 +362,12 @@
       <w:tblPr>
         <w:tblW w:w="0" w:type="auto"/>
         <w:tblBorders>
-          <w:top w:val="single" w:sz="4" w:space="0" w:color="D9D9D9"/>
-          <w:left w:val="single" w:sz="4" w:space="0" w:color="D9D9D9"/>
-          <w:bottom w:val="single" w:sz="4" w:space="0" w:color="D9D9D9"/>
-          <w:right w:val="single" w:sz="4" w:space="0" w:color="D9D9D9"/>
-          <w:insideH w:val="single" w:sz="4" w:space="0" w:color="D9D9D9"/>
-          <w:insideV w:val="single" w:sz="4" w:space="0" w:color="D9D9D9"/>
+          <w:top w:val="single" w:sz="4" w:space="0" w:color="D9D9D9" w:themeColor="background1" w:themeShade="D9"/>
+          <w:left w:val="single" w:sz="4" w:space="0" w:color="D9D9D9" w:themeColor="background1" w:themeShade="D9"/>
+          <w:bottom w:val="single" w:sz="4" w:space="0" w:color="D9D9D9" w:themeColor="background1" w:themeShade="D9"/>
+          <w:right w:val="single" w:sz="4" w:space="0" w:color="D9D9D9" w:themeColor="background1" w:themeShade="D9"/>
+          <w:insideH w:val="single" w:sz="4" w:space="0" w:color="D9D9D9" w:themeColor="background1" w:themeShade="D9"/>
+          <w:insideV w:val="single" w:sz="4" w:space="0" w:color="D9D9D9" w:themeColor="background1" w:themeShade="D9"/>
         </w:tblBorders>
         <w:tblLook w:val="04A0" w:firstRow="1" w:lastRow="0" w:firstColumn="1" w:lastColumn="0" w:noHBand="0" w:noVBand="1"/>
       </w:tblPr>
@@ -428,15 +454,17 @@
               <w:rPr>
                 <w:rStyle w:val="ListenpunktZchn"/>
                 <w:b w:val="0"/>
-                <w:sz w:val="20"/>
-                <w:szCs w:val="20"/>
-                <w:lang w:val="de-DE"/>
-              </w:rPr>
-            </w:pPr>
-            <w:r>
-              <w:rPr>
-                <w:rStyle w:val="ListenpunktZchn"/>
-                <w:b w:val="0"/>
+                <w:caps w:val="0"/>
+                <w:sz w:val="20"/>
+                <w:szCs w:val="20"/>
+                <w:lang w:val="de-DE"/>
+              </w:rPr>
+            </w:pPr>
+            <w:r>
+              <w:rPr>
+                <w:rStyle w:val="ListenpunktZchn"/>
+                <w:b w:val="0"/>
+                <w:caps w:val="0"/>
                 <w:sz w:val="20"/>
                 <w:szCs w:val="20"/>
                 <w:lang w:val="de-DE"/>
@@ -447,6 +475,7 @@
               <w:rPr>
                 <w:rStyle w:val="ListenpunktZchn"/>
                 <w:b w:val="0"/>
+                <w:caps w:val="0"/>
                 <w:sz w:val="20"/>
                 <w:szCs w:val="20"/>
                 <w:lang w:val="de-DE"/>
@@ -457,6 +486,7 @@
               <w:rPr>
                 <w:rStyle w:val="ListenpunktZchn"/>
                 <w:b w:val="0"/>
+                <w:caps w:val="0"/>
                 <w:sz w:val="20"/>
                 <w:szCs w:val="20"/>
                 <w:lang w:val="de-DE"/>
@@ -508,15 +538,17 @@
               <w:rPr>
                 <w:rStyle w:val="ListenpunktZchn"/>
                 <w:b w:val="0"/>
-                <w:sz w:val="20"/>
-                <w:szCs w:val="20"/>
-                <w:lang w:val="de-DE"/>
-              </w:rPr>
-            </w:pPr>
-            <w:r>
-              <w:rPr>
-                <w:rStyle w:val="ListenpunktZchn"/>
-                <w:b w:val="0"/>
+                <w:caps w:val="0"/>
+                <w:sz w:val="20"/>
+                <w:szCs w:val="20"/>
+                <w:lang w:val="de-DE"/>
+              </w:rPr>
+            </w:pPr>
+            <w:r>
+              <w:rPr>
+                <w:rStyle w:val="ListenpunktZchn"/>
+                <w:b w:val="0"/>
+                <w:caps w:val="0"/>
                 <w:sz w:val="20"/>
                 <w:szCs w:val="20"/>
                 <w:lang w:val="de-DE"/>
@@ -569,15 +601,17 @@
               <w:rPr>
                 <w:rStyle w:val="ListenpunktZchn"/>
                 <w:b w:val="0"/>
-                <w:sz w:val="20"/>
-                <w:szCs w:val="20"/>
-                <w:lang w:val="de-DE"/>
-              </w:rPr>
-            </w:pPr>
-            <w:r>
-              <w:rPr>
-                <w:rStyle w:val="ListenpunktZchn"/>
-                <w:b w:val="0"/>
+                <w:caps w:val="0"/>
+                <w:sz w:val="20"/>
+                <w:szCs w:val="20"/>
+                <w:lang w:val="de-DE"/>
+              </w:rPr>
+            </w:pPr>
+            <w:r>
+              <w:rPr>
+                <w:rStyle w:val="ListenpunktZchn"/>
+                <w:b w:val="0"/>
+                <w:caps w:val="0"/>
                 <w:sz w:val="20"/>
                 <w:szCs w:val="20"/>
                 <w:lang w:val="de-DE"/>
@@ -608,7 +642,23 @@
                 <w:rFonts w:ascii="Arial" w:hAnsi="Arial" w:cs="Arial"/>
                 <w:i w:val="0"/>
               </w:rPr>
-              <w:t xml:space="preserve">PLZ, </w:t>
+              <w:t>PLZ</w:t>
+            </w:r>
+            <w:r>
+              <w:rPr>
+                <w:rStyle w:val="berschrift7Zchn"/>
+                <w:rFonts w:ascii="Arial" w:hAnsi="Arial" w:cs="Arial"/>
+                <w:i w:val="0"/>
+              </w:rPr>
+              <w:t xml:space="preserve"> </w:t>
+            </w:r>
+            <w:r>
+              <w:rPr>
+                <w:rStyle w:val="berschrift7Zchn"/>
+                <w:rFonts w:ascii="Arial" w:hAnsi="Arial" w:cs="Arial"/>
+                <w:i w:val="0"/>
+              </w:rPr>
+              <w:t xml:space="preserve">    </w:t>
             </w:r>
             <w:r>
               <w:rPr>
@@ -661,10 +711,13 @@
             </w:r>
             <w:r>
               <w:rPr>
-                <w:rFonts w:cs="Arial"/>
-                <w:i/>
-              </w:rPr>
-              <w:t xml:space="preserve">            </w:t>
+                <w:rStyle w:val="ListenpunktZchn"/>
+                <w:b w:val="0"/>
+                <w:sz w:val="20"/>
+                <w:szCs w:val="20"/>
+                <w:lang w:val="de-DE"/>
+              </w:rPr>
+              <w:t xml:space="preserve">                </w:t>
             </w:r>
             <w:r>
               <w:rPr>
@@ -686,15 +739,17 @@
               <w:rPr>
                 <w:rStyle w:val="ListenpunktZchn"/>
                 <w:b w:val="0"/>
-                <w:sz w:val="20"/>
-                <w:szCs w:val="20"/>
-                <w:lang w:val="de-DE"/>
-              </w:rPr>
-            </w:pPr>
-            <w:r>
-              <w:rPr>
-                <w:rStyle w:val="ListenpunktZchn"/>
-                <w:b w:val="0"/>
+                <w:caps w:val="0"/>
+                <w:sz w:val="20"/>
+                <w:szCs w:val="20"/>
+                <w:lang w:val="de-DE"/>
+              </w:rPr>
+            </w:pPr>
+            <w:r>
+              <w:rPr>
+                <w:rStyle w:val="ListenpunktZchn"/>
+                <w:b w:val="0"/>
+                <w:caps w:val="0"/>
                 <w:sz w:val="20"/>
                 <w:szCs w:val="20"/>
                 <w:lang w:val="de-DE"/>
@@ -705,6 +760,7 @@
               <w:rPr>
                 <w:rStyle w:val="ListenpunktZchn"/>
                 <w:b w:val="0"/>
+                <w:caps w:val="0"/>
                 <w:sz w:val="20"/>
                 <w:szCs w:val="20"/>
                 <w:lang w:val="de-DE"/>
@@ -715,6 +771,7 @@
               <w:rPr>
                 <w:rStyle w:val="ListenpunktZchn"/>
                 <w:b w:val="0"/>
+                <w:caps w:val="0"/>
                 <w:sz w:val="20"/>
                 <w:szCs w:val="20"/>
                 <w:lang w:val="de-DE"/>
@@ -767,15 +824,17 @@
               <w:rPr>
                 <w:rStyle w:val="ListenpunktZchn"/>
                 <w:b w:val="0"/>
-                <w:sz w:val="20"/>
-                <w:szCs w:val="20"/>
-                <w:lang w:val="de-DE"/>
-              </w:rPr>
-            </w:pPr>
-            <w:r>
-              <w:rPr>
-                <w:rStyle w:val="ListenpunktZchn"/>
-                <w:b w:val="0"/>
+                <w:caps w:val="0"/>
+                <w:sz w:val="20"/>
+                <w:szCs w:val="20"/>
+                <w:lang w:val="de-DE"/>
+              </w:rPr>
+            </w:pPr>
+            <w:r>
+              <w:rPr>
+                <w:rStyle w:val="ListenpunktZchn"/>
+                <w:b w:val="0"/>
+                <w:caps w:val="0"/>
                 <w:sz w:val="20"/>
                 <w:szCs w:val="20"/>
                 <w:lang w:val="de-DE"/>
@@ -814,10 +873,16 @@
             </w:r>
           </w:p>
           <w:p>
-            <w:r>
-              <w:rPr>
-                <w:rStyle w:val="ListenpunktZchn"/>
-                <w:b w:val="0"/>
+            <w:pPr>
+              <w:rPr>
+                <w:caps/>
+              </w:rPr>
+            </w:pPr>
+            <w:r>
+              <w:rPr>
+                <w:rStyle w:val="ListenpunktZchn"/>
+                <w:b w:val="0"/>
+                <w:caps w:val="0"/>
                 <w:sz w:val="20"/>
                 <w:szCs w:val="20"/>
                 <w:lang w:val="de-DE"/>
@@ -905,6 +970,17 @@
               </w:rPr>
               <w:t>___</w:t>
             </w:r>
+            <w:r>
+              <w:rPr>
+                <w:rStyle w:val="ListenpunktZchn"/>
+                <w:b w:val="0"/>
+                <w:caps w:val="0"/>
+                <w:sz w:val="20"/>
+                <w:szCs w:val="20"/>
+                <w:lang w:val="de-DE"/>
+              </w:rPr>
+              <w:t>___</w:t>
+            </w:r>
           </w:p>
           <w:p>
             <w:pPr>
@@ -994,6 +1070,17 @@
                 <w:lang w:val="de-DE"/>
               </w:rPr>
               <w:t>____</w:t>
+            </w:r>
+            <w:r>
+              <w:rPr>
+                <w:rStyle w:val="ListenpunktZchn"/>
+                <w:b w:val="0"/>
+                <w:caps w:val="0"/>
+                <w:sz w:val="20"/>
+                <w:szCs w:val="20"/>
+                <w:lang w:val="de-DE"/>
+              </w:rPr>
+              <w:t>___</w:t>
             </w:r>
           </w:p>
           <w:p/>
@@ -1012,6 +1099,7 @@
               <w:rPr>
                 <w:rStyle w:val="ListenpunktZchn"/>
                 <w:b w:val="0"/>
+                <w:caps w:val="0"/>
                 <w:sz w:val="20"/>
                 <w:szCs w:val="20"/>
                 <w:lang w:val="de-DE"/>
@@ -1027,218 +1115,108 @@
               <w:rPr>
                 <w:rStyle w:val="ListenpunktZchn"/>
                 <w:b w:val="0"/>
-                <w:sz w:val="20"/>
-                <w:szCs w:val="20"/>
-                <w:lang w:val="de-DE"/>
-              </w:rPr>
-            </w:pPr>
-          </w:p>
-          <w:p>
-            <w:pPr>
-              <w:tabs>
-                <w:tab w:val="right" w:leader="underscore" w:pos="8505"/>
-              </w:tabs>
-              <w:spacing w:after="240" w:line="240" w:lineRule="auto"/>
-              <w:rPr>
-                <w:rStyle w:val="ListenpunktZchn"/>
-                <w:b w:val="0"/>
-                <w:sz w:val="20"/>
-                <w:szCs w:val="20"/>
-                <w:lang w:val="de-DE"/>
-              </w:rPr>
-            </w:pPr>
-          </w:p>
-          <w:p>
-            <w:pPr>
-              <w:tabs>
-                <w:tab w:val="right" w:leader="underscore" w:pos="8505"/>
-              </w:tabs>
-              <w:spacing w:after="240" w:line="240" w:lineRule="auto"/>
-              <w:rPr>
-                <w:rStyle w:val="ListenpunktZchn"/>
-                <w:b w:val="0"/>
-                <w:sz w:val="20"/>
-                <w:szCs w:val="20"/>
-                <w:lang w:val="de-DE"/>
-              </w:rPr>
-            </w:pPr>
-          </w:p>
-          <w:p>
-            <w:pPr>
-              <w:tabs>
-                <w:tab w:val="right" w:leader="underscore" w:pos="8505"/>
-              </w:tabs>
-              <w:spacing w:after="240" w:line="240" w:lineRule="auto"/>
-              <w:rPr>
-                <w:rStyle w:val="ListenpunktZchn"/>
-                <w:b w:val="0"/>
-                <w:sz w:val="20"/>
-                <w:szCs w:val="20"/>
-                <w:lang w:val="de-DE"/>
-              </w:rPr>
-            </w:pPr>
-          </w:p>
-          <w:p>
-            <w:pPr>
-              <w:tabs>
-                <w:tab w:val="right" w:leader="underscore" w:pos="8505"/>
-              </w:tabs>
-              <w:spacing w:after="240" w:line="240" w:lineRule="auto"/>
-              <w:rPr>
-                <w:rStyle w:val="ListenpunktZchn"/>
-                <w:b w:val="0"/>
-                <w:sz w:val="20"/>
-                <w:szCs w:val="20"/>
-                <w:lang w:val="de-DE"/>
-              </w:rPr>
-            </w:pPr>
-          </w:p>
-          <w:p>
-            <w:pPr>
-              <w:tabs>
-                <w:tab w:val="right" w:leader="underscore" w:pos="8505"/>
-              </w:tabs>
-              <w:spacing w:after="240" w:line="240" w:lineRule="auto"/>
-              <w:rPr>
-                <w:rStyle w:val="ListenpunktZchn"/>
-                <w:b w:val="0"/>
-                <w:sz w:val="20"/>
-                <w:szCs w:val="20"/>
-                <w:lang w:val="de-DE"/>
-              </w:rPr>
-            </w:pPr>
-          </w:p>
-          <w:p>
-            <w:pPr>
-              <w:tabs>
-                <w:tab w:val="right" w:leader="underscore" w:pos="8505"/>
-              </w:tabs>
-              <w:spacing w:after="240" w:line="240" w:lineRule="auto"/>
-              <w:rPr>
-                <w:rStyle w:val="ListenpunktZchn"/>
-                <w:b w:val="0"/>
-                <w:sz w:val="20"/>
-                <w:szCs w:val="20"/>
-                <w:lang w:val="de-DE"/>
-              </w:rPr>
-            </w:pPr>
-          </w:p>
-          <w:p>
-            <w:pPr>
-              <w:tabs>
-                <w:tab w:val="right" w:leader="underscore" w:pos="8505"/>
-              </w:tabs>
-              <w:spacing w:after="240" w:line="240" w:lineRule="auto"/>
-              <w:rPr>
-                <w:rStyle w:val="ListenpunktZchn"/>
-                <w:b w:val="0"/>
-                <w:sz w:val="20"/>
-                <w:szCs w:val="20"/>
-                <w:lang w:val="de-DE"/>
-              </w:rPr>
-            </w:pPr>
-          </w:p>
-          <w:p>
-            <w:pPr>
-              <w:tabs>
-                <w:tab w:val="right" w:leader="underscore" w:pos="8505"/>
-              </w:tabs>
-              <w:spacing w:after="240" w:line="240" w:lineRule="auto"/>
-              <w:rPr>
-                <w:rStyle w:val="ListenpunktZchn"/>
-                <w:b w:val="0"/>
-                <w:sz w:val="20"/>
-                <w:szCs w:val="20"/>
-                <w:lang w:val="de-DE"/>
-              </w:rPr>
-            </w:pPr>
-          </w:p>
-          <w:p>
-            <w:pPr>
-              <w:tabs>
-                <w:tab w:val="right" w:leader="underscore" w:pos="8505"/>
-              </w:tabs>
-              <w:spacing w:after="240" w:line="240" w:lineRule="auto"/>
-              <w:rPr>
-                <w:rStyle w:val="ListenpunktZchn"/>
-                <w:b w:val="0"/>
-                <w:sz w:val="20"/>
-                <w:szCs w:val="20"/>
-                <w:lang w:val="de-DE"/>
-              </w:rPr>
-            </w:pPr>
-          </w:p>
-          <w:p>
-            <w:pPr>
-              <w:tabs>
-                <w:tab w:val="right" w:leader="underscore" w:pos="8505"/>
-              </w:tabs>
-              <w:spacing w:after="240" w:line="240" w:lineRule="auto"/>
-              <w:rPr>
-                <w:rStyle w:val="ListenpunktZchn"/>
-                <w:b w:val="0"/>
-                <w:sz w:val="20"/>
-                <w:szCs w:val="20"/>
-                <w:lang w:val="de-DE"/>
-              </w:rPr>
-            </w:pPr>
-          </w:p>
-          <w:p>
-            <w:pPr>
-              <w:tabs>
-                <w:tab w:val="right" w:leader="underscore" w:pos="8505"/>
-              </w:tabs>
-              <w:spacing w:after="240" w:line="240" w:lineRule="auto"/>
-              <w:rPr>
-                <w:rStyle w:val="ListenpunktZchn"/>
-                <w:b w:val="0"/>
-                <w:sz w:val="20"/>
-                <w:szCs w:val="20"/>
-                <w:lang w:val="de-DE"/>
-              </w:rPr>
-            </w:pPr>
-          </w:p>
-          <w:p>
-            <w:pPr>
-              <w:tabs>
-                <w:tab w:val="right" w:leader="underscore" w:pos="8505"/>
-              </w:tabs>
-              <w:spacing w:after="240" w:line="240" w:lineRule="auto"/>
-              <w:rPr>
-                <w:rStyle w:val="ListenpunktZchn"/>
-                <w:b w:val="0"/>
-                <w:sz w:val="20"/>
-                <w:szCs w:val="20"/>
-                <w:lang w:val="de-DE"/>
-              </w:rPr>
-            </w:pPr>
-          </w:p>
-          <w:p>
-            <w:pPr>
-              <w:tabs>
-                <w:tab w:val="right" w:leader="underscore" w:pos="8505"/>
-              </w:tabs>
-              <w:spacing w:after="240" w:line="240" w:lineRule="auto"/>
-              <w:rPr>
-                <w:rStyle w:val="ListenpunktZchn"/>
-                <w:b w:val="0"/>
-                <w:sz w:val="20"/>
-                <w:szCs w:val="20"/>
-                <w:lang w:val="de-DE"/>
-              </w:rPr>
-            </w:pPr>
-          </w:p>
-          <w:p>
-            <w:pPr>
-              <w:tabs>
-                <w:tab w:val="right" w:leader="underscore" w:pos="8505"/>
-              </w:tabs>
-              <w:spacing w:after="240" w:line="240" w:lineRule="auto"/>
-              <w:rPr>
-                <w:rStyle w:val="ListenpunktZchn"/>
-                <w:b w:val="0"/>
-                <w:sz w:val="20"/>
-                <w:szCs w:val="20"/>
+                <w:caps w:val="0"/>
+                <w:sz w:val="20"/>
+                <w:szCs w:val="20"/>
+                <w:lang w:val="de-DE"/>
+              </w:rPr>
+            </w:pPr>
+          </w:p>
+          <w:p>
+            <w:pPr>
+              <w:rPr>
+                <w:rStyle w:val="ListenpunktZchn"/>
+                <w:b w:val="0"/>
+                <w:caps w:val="0"/>
+                <w:szCs w:val="24"/>
+                <w:lang w:val="de-DE"/>
+              </w:rPr>
+            </w:pPr>
+          </w:p>
+          <w:p>
+            <w:pPr>
+              <w:rPr>
+                <w:rStyle w:val="ListenpunktZchn"/>
+                <w:b w:val="0"/>
+                <w:caps w:val="0"/>
+                <w:szCs w:val="24"/>
+                <w:lang w:val="de-DE"/>
+              </w:rPr>
+            </w:pPr>
+          </w:p>
+          <w:p>
+            <w:pPr>
+              <w:rPr>
+                <w:rStyle w:val="ListenpunktZchn"/>
+                <w:b w:val="0"/>
+                <w:caps w:val="0"/>
+                <w:szCs w:val="24"/>
+                <w:lang w:val="de-DE"/>
+              </w:rPr>
+            </w:pPr>
+          </w:p>
+          <w:p>
+            <w:pPr>
+              <w:rPr>
+                <w:rStyle w:val="ListenpunktZchn"/>
+                <w:b w:val="0"/>
+                <w:caps w:val="0"/>
+                <w:szCs w:val="24"/>
+                <w:lang w:val="de-DE"/>
+              </w:rPr>
+            </w:pPr>
+          </w:p>
+          <w:p>
+            <w:pPr>
+              <w:rPr>
+                <w:rStyle w:val="ListenpunktZchn"/>
+                <w:b w:val="0"/>
+                <w:caps w:val="0"/>
+                <w:szCs w:val="24"/>
+                <w:lang w:val="de-DE"/>
+              </w:rPr>
+            </w:pPr>
+          </w:p>
+          <w:p>
+            <w:pPr>
+              <w:rPr>
+                <w:rStyle w:val="ListenpunktZchn"/>
+                <w:b w:val="0"/>
+                <w:caps w:val="0"/>
+                <w:szCs w:val="24"/>
+                <w:lang w:val="de-DE"/>
+              </w:rPr>
+            </w:pPr>
+          </w:p>
+          <w:p>
+            <w:pPr>
+              <w:rPr>
+                <w:rStyle w:val="ListenpunktZchn"/>
+                <w:b w:val="0"/>
+                <w:caps w:val="0"/>
+                <w:szCs w:val="24"/>
+                <w:lang w:val="de-DE"/>
+              </w:rPr>
+            </w:pPr>
+          </w:p>
+          <w:p>
+            <w:pPr>
+              <w:rPr>
+                <w:rStyle w:val="ListenpunktZchn"/>
+                <w:b w:val="0"/>
+                <w:caps w:val="0"/>
+                <w:szCs w:val="24"/>
+                <w:lang w:val="de-DE"/>
+              </w:rPr>
+            </w:pPr>
+          </w:p>
+          <w:p>
+            <w:pPr>
+              <w:rPr>
+                <w:rStyle w:val="ListenpunktZchn"/>
+                <w:b w:val="0"/>
+                <w:caps w:val="0"/>
+                <w:szCs w:val="24"/>
                 <w:lang w:val="de-DE"/>
               </w:rPr>
             </w:pPr>
@@ -1283,7 +1261,7 @@
 </file>
 
 <file path=word/endnotes.xml><?xml version="1.0" encoding="utf-8"?>
-<w:endnotes xmlns:wpc="http://schemas.microsoft.com/office/word/2010/wordprocessingCanvas" xmlns:mc="http://schemas.openxmlformats.org/markup-compatibility/2006" xmlns:o="urn:schemas-microsoft-com:office:office" xmlns:r="http://schemas.openxmlformats.org/officeDocument/2006/relationships" xmlns:m="http://schemas.openxmlformats.org/officeDocument/2006/math" xmlns:v="urn:schemas-microsoft-com:vml" xmlns:wp14="http://schemas.microsoft.com/office/word/2010/wordprocessingDrawing" xmlns:wp="http://schemas.openxmlformats.org/drawingml/2006/wordprocessingDrawing" xmlns:w10="urn:schemas-microsoft-com:office:word" xmlns:w="http://schemas.openxmlformats.org/wordprocessingml/2006/main" xmlns:w14="http://schemas.microsoft.com/office/word/2010/wordml" xmlns:wpg="http://schemas.microsoft.com/office/word/2010/wordprocessingGroup" xmlns:wpi="http://schemas.microsoft.com/office/word/2010/wordprocessingInk" xmlns:wne="http://schemas.microsoft.com/office/word/2006/wordml" xmlns:wps="http://schemas.microsoft.com/office/word/2010/wordprocessingShape" mc:Ignorable="w14 wp14">
+<w:endnotes xmlns:wpc="http://schemas.microsoft.com/office/word/2010/wordprocessingCanvas" xmlns:cx="http://schemas.microsoft.com/office/drawing/2014/chartex" xmlns:cx1="http://schemas.microsoft.com/office/drawing/2015/9/8/chartex" xmlns:mc="http://schemas.openxmlformats.org/markup-compatibility/2006" xmlns:o="urn:schemas-microsoft-com:office:office" xmlns:r="http://schemas.openxmlformats.org/officeDocument/2006/relationships" xmlns:m="http://schemas.openxmlformats.org/officeDocument/2006/math" xmlns:v="urn:schemas-microsoft-com:vml" xmlns:wp14="http://schemas.microsoft.com/office/word/2010/wordprocessingDrawing" xmlns:wp="http://schemas.openxmlformats.org/drawingml/2006/wordprocessingDrawing" xmlns:w10="urn:schemas-microsoft-com:office:word" xmlns:w="http://schemas.openxmlformats.org/wordprocessingml/2006/main" xmlns:w14="http://schemas.microsoft.com/office/word/2010/wordml" xmlns:w15="http://schemas.microsoft.com/office/word/2012/wordml" xmlns:w16se="http://schemas.microsoft.com/office/word/2015/wordml/symex" xmlns:wpg="http://schemas.microsoft.com/office/word/2010/wordprocessingGroup" xmlns:wpi="http://schemas.microsoft.com/office/word/2010/wordprocessingInk" xmlns:wne="http://schemas.microsoft.com/office/word/2006/wordml" xmlns:wps="http://schemas.microsoft.com/office/word/2010/wordprocessingShape" mc:Ignorable="w14 w15 w16se wp14">
   <w:endnote w:type="separator" w:id="-1">
     <w:p>
       <w:pPr>
@@ -1308,7 +1286,7 @@
 </file>
 
 <file path=word/footer1.xml><?xml version="1.0" encoding="utf-8"?>
-<w:ftr xmlns:wpc="http://schemas.microsoft.com/office/word/2010/wordprocessingCanvas" xmlns:mc="http://schemas.openxmlformats.org/markup-compatibility/2006" xmlns:o="urn:schemas-microsoft-com:office:office" xmlns:r="http://schemas.openxmlformats.org/officeDocument/2006/relationships" xmlns:m="http://schemas.openxmlformats.org/officeDocument/2006/math" xmlns:v="urn:schemas-microsoft-com:vml" xmlns:wp14="http://schemas.microsoft.com/office/word/2010/wordprocessingDrawing" xmlns:wp="http://schemas.openxmlformats.org/drawingml/2006/wordprocessingDrawing" xmlns:w10="urn:schemas-microsoft-com:office:word" xmlns:w="http://schemas.openxmlformats.org/wordprocessingml/2006/main" xmlns:w14="http://schemas.microsoft.com/office/word/2010/wordml" xmlns:wpg="http://schemas.microsoft.com/office/word/2010/wordprocessingGroup" xmlns:wpi="http://schemas.microsoft.com/office/word/2010/wordprocessingInk" xmlns:wne="http://schemas.microsoft.com/office/word/2006/wordml" xmlns:wps="http://schemas.microsoft.com/office/word/2010/wordprocessingShape" mc:Ignorable="w14 wp14">
+<w:ftr xmlns:wpc="http://schemas.microsoft.com/office/word/2010/wordprocessingCanvas" xmlns:cx="http://schemas.microsoft.com/office/drawing/2014/chartex" xmlns:cx1="http://schemas.microsoft.com/office/drawing/2015/9/8/chartex" xmlns:mc="http://schemas.openxmlformats.org/markup-compatibility/2006" xmlns:o="urn:schemas-microsoft-com:office:office" xmlns:r="http://schemas.openxmlformats.org/officeDocument/2006/relationships" xmlns:m="http://schemas.openxmlformats.org/officeDocument/2006/math" xmlns:v="urn:schemas-microsoft-com:vml" xmlns:wp14="http://schemas.microsoft.com/office/word/2010/wordprocessingDrawing" xmlns:wp="http://schemas.openxmlformats.org/drawingml/2006/wordprocessingDrawing" xmlns:w10="urn:schemas-microsoft-com:office:word" xmlns:w="http://schemas.openxmlformats.org/wordprocessingml/2006/main" xmlns:w14="http://schemas.microsoft.com/office/word/2010/wordml" xmlns:w15="http://schemas.microsoft.com/office/word/2012/wordml" xmlns:w16se="http://schemas.microsoft.com/office/word/2015/wordml/symex" xmlns:wpg="http://schemas.microsoft.com/office/word/2010/wordprocessingGroup" xmlns:wpi="http://schemas.microsoft.com/office/word/2010/wordprocessingInk" xmlns:wne="http://schemas.microsoft.com/office/word/2006/wordml" xmlns:wps="http://schemas.microsoft.com/office/word/2010/wordprocessingShape" mc:Ignorable="w14 w15 w16se wp14">
   <w:sdt>
     <w:sdtPr>
       <w:id w:val="1081344019"/>
@@ -1354,7 +1332,7 @@
 </file>
 
 <file path=word/footnotes.xml><?xml version="1.0" encoding="utf-8"?>
-<w:footnotes xmlns:wpc="http://schemas.microsoft.com/office/word/2010/wordprocessingCanvas" xmlns:mc="http://schemas.openxmlformats.org/markup-compatibility/2006" xmlns:o="urn:schemas-microsoft-com:office:office" xmlns:r="http://schemas.openxmlformats.org/officeDocument/2006/relationships" xmlns:m="http://schemas.openxmlformats.org/officeDocument/2006/math" xmlns:v="urn:schemas-microsoft-com:vml" xmlns:wp14="http://schemas.microsoft.com/office/word/2010/wordprocessingDrawing" xmlns:wp="http://schemas.openxmlformats.org/drawingml/2006/wordprocessingDrawing" xmlns:w10="urn:schemas-microsoft-com:office:word" xmlns:w="http://schemas.openxmlformats.org/wordprocessingml/2006/main" xmlns:w14="http://schemas.microsoft.com/office/word/2010/wordml" xmlns:wpg="http://schemas.microsoft.com/office/word/2010/wordprocessingGroup" xmlns:wpi="http://schemas.microsoft.com/office/word/2010/wordprocessingInk" xmlns:wne="http://schemas.microsoft.com/office/word/2006/wordml" xmlns:wps="http://schemas.microsoft.com/office/word/2010/wordprocessingShape" mc:Ignorable="w14 wp14">
+<w:footnotes xmlns:wpc="http://schemas.microsoft.com/office/word/2010/wordprocessingCanvas" xmlns:cx="http://schemas.microsoft.com/office/drawing/2014/chartex" xmlns:cx1="http://schemas.microsoft.com/office/drawing/2015/9/8/chartex" xmlns:mc="http://schemas.openxmlformats.org/markup-compatibility/2006" xmlns:o="urn:schemas-microsoft-com:office:office" xmlns:r="http://schemas.openxmlformats.org/officeDocument/2006/relationships" xmlns:m="http://schemas.openxmlformats.org/officeDocument/2006/math" xmlns:v="urn:schemas-microsoft-com:vml" xmlns:wp14="http://schemas.microsoft.com/office/word/2010/wordprocessingDrawing" xmlns:wp="http://schemas.openxmlformats.org/drawingml/2006/wordprocessingDrawing" xmlns:w10="urn:schemas-microsoft-com:office:word" xmlns:w="http://schemas.openxmlformats.org/wordprocessingml/2006/main" xmlns:w14="http://schemas.microsoft.com/office/word/2010/wordml" xmlns:w15="http://schemas.microsoft.com/office/word/2012/wordml" xmlns:w16se="http://schemas.microsoft.com/office/word/2015/wordml/symex" xmlns:wpg="http://schemas.microsoft.com/office/word/2010/wordprocessingGroup" xmlns:wpi="http://schemas.microsoft.com/office/word/2010/wordprocessingInk" xmlns:wne="http://schemas.microsoft.com/office/word/2006/wordml" xmlns:wps="http://schemas.microsoft.com/office/word/2010/wordprocessingShape" mc:Ignorable="w14 w15 w16se wp14">
   <w:footnote w:type="separator" w:id="-1">
     <w:p>
       <w:pPr>
@@ -1379,7 +1357,7 @@
 </file>
 
 <file path=word/header1.xml><?xml version="1.0" encoding="utf-8"?>
-<w:hdr xmlns:wpc="http://schemas.microsoft.com/office/word/2010/wordprocessingCanvas" xmlns:mc="http://schemas.openxmlformats.org/markup-compatibility/2006" xmlns:o="urn:schemas-microsoft-com:office:office" xmlns:r="http://schemas.openxmlformats.org/officeDocument/2006/relationships" xmlns:m="http://schemas.openxmlformats.org/officeDocument/2006/math" xmlns:v="urn:schemas-microsoft-com:vml" xmlns:wp14="http://schemas.microsoft.com/office/word/2010/wordprocessingDrawing" xmlns:wp="http://schemas.openxmlformats.org/drawingml/2006/wordprocessingDrawing" xmlns:w10="urn:schemas-microsoft-com:office:word" xmlns:w="http://schemas.openxmlformats.org/wordprocessingml/2006/main" xmlns:w14="http://schemas.microsoft.com/office/word/2010/wordml" xmlns:wpg="http://schemas.microsoft.com/office/word/2010/wordprocessingGroup" xmlns:wpi="http://schemas.microsoft.com/office/word/2010/wordprocessingInk" xmlns:wne="http://schemas.microsoft.com/office/word/2006/wordml" xmlns:wps="http://schemas.microsoft.com/office/word/2010/wordprocessingShape" mc:Ignorable="w14 wp14">
+<w:hdr xmlns:wpc="http://schemas.microsoft.com/office/word/2010/wordprocessingCanvas" xmlns:cx="http://schemas.microsoft.com/office/drawing/2014/chartex" xmlns:cx1="http://schemas.microsoft.com/office/drawing/2015/9/8/chartex" xmlns:mc="http://schemas.openxmlformats.org/markup-compatibility/2006" xmlns:o="urn:schemas-microsoft-com:office:office" xmlns:r="http://schemas.openxmlformats.org/officeDocument/2006/relationships" xmlns:m="http://schemas.openxmlformats.org/officeDocument/2006/math" xmlns:v="urn:schemas-microsoft-com:vml" xmlns:wp14="http://schemas.microsoft.com/office/word/2010/wordprocessingDrawing" xmlns:wp="http://schemas.openxmlformats.org/drawingml/2006/wordprocessingDrawing" xmlns:w10="urn:schemas-microsoft-com:office:word" xmlns:w="http://schemas.openxmlformats.org/wordprocessingml/2006/main" xmlns:w14="http://schemas.microsoft.com/office/word/2010/wordml" xmlns:w15="http://schemas.microsoft.com/office/word/2012/wordml" xmlns:w16se="http://schemas.microsoft.com/office/word/2015/wordml/symex" xmlns:wpg="http://schemas.microsoft.com/office/word/2010/wordprocessingGroup" xmlns:wpi="http://schemas.microsoft.com/office/word/2010/wordprocessingInk" xmlns:wne="http://schemas.microsoft.com/office/word/2006/wordml" xmlns:wps="http://schemas.microsoft.com/office/word/2010/wordprocessingShape" mc:Ignorable="w14 w15 w16se wp14">
   <w:p>
     <w:pPr>
       <w:pStyle w:val="Kopfzeile"/>
@@ -1394,7 +1372,7 @@
     <w:r>
       <w:rPr>
         <w:noProof/>
-        <w:lang w:val="en-US"/>
+        <w:lang w:eastAsia="de-DE"/>
       </w:rPr>
       <mc:AlternateContent>
         <mc:Choice Requires="wps">
@@ -1461,7 +1439,7 @@
         </mc:Choice>
         <mc:Fallback>
           <w:pict>
-            <v:line id="Gerade Verbindung 3" o:spid="_x0000_s1026" style="position:absolute;z-index:251659264;visibility:visible;mso-wrap-style:square;mso-width-percent:0;mso-height-percent:0;mso-wrap-distance-left:9pt;mso-wrap-distance-top:0;mso-wrap-distance-right:9pt;mso-wrap-distance-bottom:0;mso-position-horizontal:absolute;mso-position-horizontal-relative:text;mso-position-vertical:absolute;mso-position-vertical-relative:text;mso-width-percent:0;mso-height-percent:0;mso-width-relative:margin;mso-height-relative:page" from=".4pt,10.8pt" to="425.6pt,10.8pt" o:gfxdata="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" strokeweight=".5pt">
+            <v:line w14:anchorId="4FD105D8" id="Gerade Verbindung 3" o:spid="_x0000_s1026" style="position:absolute;z-index:251659264;visibility:visible;mso-wrap-style:square;mso-width-percent:0;mso-height-percent:0;mso-wrap-distance-left:9pt;mso-wrap-distance-top:0;mso-wrap-distance-right:9pt;mso-wrap-distance-bottom:0;mso-position-horizontal:absolute;mso-position-horizontal-relative:text;mso-position-vertical:absolute;mso-position-vertical-relative:text;mso-width-percent:0;mso-height-percent:0;mso-width-relative:margin;mso-height-relative:page" from=".4pt,10.8pt" to="425.6pt,10.8pt" o:gfxdata="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" strokeweight=".5pt">
               <v:stroke dashstyle="1 1"/>
             </v:line>
           </w:pict>
@@ -1504,7 +1482,7 @@
 </file>
 
 <file path=word/header2.xml><?xml version="1.0" encoding="utf-8"?>
-<w:hdr xmlns:wpc="http://schemas.microsoft.com/office/word/2010/wordprocessingCanvas" xmlns:mc="http://schemas.openxmlformats.org/markup-compatibility/2006" xmlns:o="urn:schemas-microsoft-com:office:office" xmlns:r="http://schemas.openxmlformats.org/officeDocument/2006/relationships" xmlns:m="http://schemas.openxmlformats.org/officeDocument/2006/math" xmlns:v="urn:schemas-microsoft-com:vml" xmlns:wp14="http://schemas.microsoft.com/office/word/2010/wordprocessingDrawing" xmlns:wp="http://schemas.openxmlformats.org/drawingml/2006/wordprocessingDrawing" xmlns:w10="urn:schemas-microsoft-com:office:word" xmlns:w="http://schemas.openxmlformats.org/wordprocessingml/2006/main" xmlns:w14="http://schemas.microsoft.com/office/word/2010/wordml" xmlns:wpg="http://schemas.microsoft.com/office/word/2010/wordprocessingGroup" xmlns:wpi="http://schemas.microsoft.com/office/word/2010/wordprocessingInk" xmlns:wne="http://schemas.microsoft.com/office/word/2006/wordml" xmlns:wps="http://schemas.microsoft.com/office/word/2010/wordprocessingShape" mc:Ignorable="w14 wp14">
+<w:hdr xmlns:wpc="http://schemas.microsoft.com/office/word/2010/wordprocessingCanvas" xmlns:cx="http://schemas.microsoft.com/office/drawing/2014/chartex" xmlns:cx1="http://schemas.microsoft.com/office/drawing/2015/9/8/chartex" xmlns:mc="http://schemas.openxmlformats.org/markup-compatibility/2006" xmlns:o="urn:schemas-microsoft-com:office:office" xmlns:r="http://schemas.openxmlformats.org/officeDocument/2006/relationships" xmlns:m="http://schemas.openxmlformats.org/officeDocument/2006/math" xmlns:v="urn:schemas-microsoft-com:vml" xmlns:wp14="http://schemas.microsoft.com/office/word/2010/wordprocessingDrawing" xmlns:wp="http://schemas.openxmlformats.org/drawingml/2006/wordprocessingDrawing" xmlns:w10="urn:schemas-microsoft-com:office:word" xmlns:w="http://schemas.openxmlformats.org/wordprocessingml/2006/main" xmlns:w14="http://schemas.microsoft.com/office/word/2010/wordml" xmlns:w15="http://schemas.microsoft.com/office/word/2012/wordml" xmlns:w16se="http://schemas.microsoft.com/office/word/2015/wordml/symex" xmlns:wpg="http://schemas.microsoft.com/office/word/2010/wordprocessingGroup" xmlns:wpi="http://schemas.microsoft.com/office/word/2010/wordprocessingInk" xmlns:wne="http://schemas.microsoft.com/office/word/2006/wordml" xmlns:wps="http://schemas.microsoft.com/office/word/2010/wordprocessingShape" mc:Ignorable="w14 w15 w16se wp14">
   <w:p>
     <w:pPr>
       <w:pStyle w:val="Kopfzeile"/>
@@ -1512,7 +1490,7 @@
     <w:r>
       <w:rPr>
         <w:noProof/>
-        <w:lang w:val="en-US"/>
+        <w:lang w:eastAsia="de-DE"/>
       </w:rPr>
       <w:drawing>
         <wp:anchor distT="0" distB="0" distL="114300" distR="114300" simplePos="0" relativeHeight="251661312" behindDoc="0" locked="0" layoutInCell="1" allowOverlap="1" wp14:anchorId="19E0991B" wp14:editId="585E5688">
@@ -1579,7 +1557,7 @@
 </file>
 
 <file path=word/header3.xml><?xml version="1.0" encoding="utf-8"?>
-<w:hdr xmlns:wpc="http://schemas.microsoft.com/office/word/2010/wordprocessingCanvas" xmlns:mc="http://schemas.openxmlformats.org/markup-compatibility/2006" xmlns:o="urn:schemas-microsoft-com:office:office" xmlns:r="http://schemas.openxmlformats.org/officeDocument/2006/relationships" xmlns:m="http://schemas.openxmlformats.org/officeDocument/2006/math" xmlns:v="urn:schemas-microsoft-com:vml" xmlns:wp14="http://schemas.microsoft.com/office/word/2010/wordprocessingDrawing" xmlns:wp="http://schemas.openxmlformats.org/drawingml/2006/wordprocessingDrawing" xmlns:w10="urn:schemas-microsoft-com:office:word" xmlns:w="http://schemas.openxmlformats.org/wordprocessingml/2006/main" xmlns:w14="http://schemas.microsoft.com/office/word/2010/wordml" xmlns:wpg="http://schemas.microsoft.com/office/word/2010/wordprocessingGroup" xmlns:wpi="http://schemas.microsoft.com/office/word/2010/wordprocessingInk" xmlns:wne="http://schemas.microsoft.com/office/word/2006/wordml" xmlns:wps="http://schemas.microsoft.com/office/word/2010/wordprocessingShape" mc:Ignorable="w14 wp14">
+<w:hdr xmlns:wpc="http://schemas.microsoft.com/office/word/2010/wordprocessingCanvas" xmlns:cx="http://schemas.microsoft.com/office/drawing/2014/chartex" xmlns:cx1="http://schemas.microsoft.com/office/drawing/2015/9/8/chartex" xmlns:mc="http://schemas.openxmlformats.org/markup-compatibility/2006" xmlns:o="urn:schemas-microsoft-com:office:office" xmlns:r="http://schemas.openxmlformats.org/officeDocument/2006/relationships" xmlns:m="http://schemas.openxmlformats.org/officeDocument/2006/math" xmlns:v="urn:schemas-microsoft-com:vml" xmlns:wp14="http://schemas.microsoft.com/office/word/2010/wordprocessingDrawing" xmlns:wp="http://schemas.openxmlformats.org/drawingml/2006/wordprocessingDrawing" xmlns:w10="urn:schemas-microsoft-com:office:word" xmlns:w="http://schemas.openxmlformats.org/wordprocessingml/2006/main" xmlns:w14="http://schemas.microsoft.com/office/word/2010/wordml" xmlns:w15="http://schemas.microsoft.com/office/word/2012/wordml" xmlns:w16se="http://schemas.microsoft.com/office/word/2015/wordml/symex" xmlns:wpg="http://schemas.microsoft.com/office/word/2010/wordprocessingGroup" xmlns:wpi="http://schemas.microsoft.com/office/word/2010/wordprocessingInk" xmlns:wne="http://schemas.microsoft.com/office/word/2006/wordml" xmlns:wps="http://schemas.microsoft.com/office/word/2010/wordprocessingShape" mc:Ignorable="w14 w15 w16se wp14">
   <w:p>
     <w:pPr>
       <w:pStyle w:val="Kopfzeile"/>
@@ -1589,7 +1567,7 @@
 </file>
 
 <file path=word/styles.xml><?xml version="1.0" encoding="utf-8"?>
-<w:styles xmlns:mc="http://schemas.openxmlformats.org/markup-compatibility/2006" xmlns:r="http://schemas.openxmlformats.org/officeDocument/2006/relationships" xmlns:w="http://schemas.openxmlformats.org/wordprocessingml/2006/main" xmlns:w14="http://schemas.microsoft.com/office/word/2010/wordml" mc:Ignorable="w14">
+<w:styles xmlns:mc="http://schemas.openxmlformats.org/markup-compatibility/2006" xmlns:r="http://schemas.openxmlformats.org/officeDocument/2006/relationships" xmlns:w="http://schemas.openxmlformats.org/wordprocessingml/2006/main" xmlns:w14="http://schemas.microsoft.com/office/word/2010/wordml" xmlns:w15="http://schemas.microsoft.com/office/word/2012/wordml" xmlns:w16se="http://schemas.microsoft.com/office/word/2015/wordml/symex" mc:Ignorable="w14 w15 w16se">
   <w:docDefaults>
     <w:rPrDefault>
       <w:rPr>
@@ -1605,144 +1583,378 @@
       </w:pPr>
     </w:pPrDefault>
   </w:docDefaults>
-  <w:latentStyles w:defLockedState="0" w:defUIPriority="99" w:defSemiHidden="1" w:defUnhideWhenUsed="1" w:defQFormat="0" w:count="267">
-    <w:lsdException w:name="Normal" w:semiHidden="0" w:uiPriority="0" w:unhideWhenUsed="0" w:qFormat="1"/>
-    <w:lsdException w:name="heading 1" w:semiHidden="0" w:uiPriority="9" w:unhideWhenUsed="0" w:qFormat="1"/>
-    <w:lsdException w:name="heading 2" w:uiPriority="9" w:qFormat="1"/>
-    <w:lsdException w:name="heading 3" w:uiPriority="9" w:qFormat="1"/>
-    <w:lsdException w:name="heading 4" w:uiPriority="9" w:qFormat="1"/>
-    <w:lsdException w:name="heading 5" w:uiPriority="9" w:qFormat="1"/>
-    <w:lsdException w:name="heading 6" w:uiPriority="9" w:qFormat="1"/>
-    <w:lsdException w:name="heading 7" w:uiPriority="9" w:qFormat="1"/>
-    <w:lsdException w:name="heading 8" w:uiPriority="9" w:qFormat="1"/>
-    <w:lsdException w:name="heading 9" w:uiPriority="9" w:qFormat="1"/>
-    <w:lsdException w:name="toc 1" w:uiPriority="39"/>
-    <w:lsdException w:name="toc 2" w:uiPriority="39"/>
-    <w:lsdException w:name="toc 3" w:uiPriority="39"/>
-    <w:lsdException w:name="toc 4" w:uiPriority="39"/>
-    <w:lsdException w:name="toc 5" w:uiPriority="39"/>
-    <w:lsdException w:name="toc 6" w:uiPriority="39"/>
-    <w:lsdException w:name="toc 7" w:uiPriority="39"/>
-    <w:lsdException w:name="toc 8" w:uiPriority="39"/>
-    <w:lsdException w:name="toc 9" w:uiPriority="39"/>
-    <w:lsdException w:name="caption" w:uiPriority="35" w:qFormat="1"/>
-    <w:lsdException w:name="Title" w:semiHidden="0" w:uiPriority="10" w:unhideWhenUsed="0" w:qFormat="1"/>
-    <w:lsdException w:name="Default Paragraph Font" w:uiPriority="1"/>
-    <w:lsdException w:name="Subtitle" w:semiHidden="0" w:uiPriority="11" w:unhideWhenUsed="0" w:qFormat="1"/>
-    <w:lsdException w:name="Strong" w:semiHidden="0" w:uiPriority="22" w:unhideWhenUsed="0" w:qFormat="1"/>
-    <w:lsdException w:name="Emphasis" w:semiHidden="0" w:uiPriority="20" w:unhideWhenUsed="0" w:qFormat="1"/>
-    <w:lsdException w:name="Table Grid" w:semiHidden="0" w:uiPriority="59" w:unhideWhenUsed="0"/>
-    <w:lsdException w:name="Placeholder Text" w:unhideWhenUsed="0"/>
-    <w:lsdException w:name="No Spacing" w:semiHidden="0" w:uiPriority="1" w:unhideWhenUsed="0" w:qFormat="1"/>
-    <w:lsdException w:name="Light Shading" w:semiHidden="0" w:uiPriority="60" w:unhideWhenUsed="0"/>
-    <w:lsdException w:name="Light List" w:semiHidden="0" w:uiPriority="61" w:unhideWhenUsed="0"/>
-    <w:lsdException w:name="Light Grid" w:semiHidden="0" w:uiPriority="62" w:unhideWhenUsed="0"/>
-    <w:lsdException w:name="Medium Shading 1" w:semiHidden="0" w:uiPriority="63" w:unhideWhenUsed="0"/>
-    <w:lsdException w:name="Medium Shading 2" w:semiHidden="0" w:uiPriority="64" w:unhideWhenUsed="0"/>
-    <w:lsdException w:name="Medium List 1" w:semiHidden="0" w:uiPriority="65" w:unhideWhenUsed="0"/>
-    <w:lsdException w:name="Medium List 2" w:semiHidden="0" w:uiPriority="66" w:unhideWhenUsed="0"/>
-    <w:lsdException w:name="Medium Grid 1" w:semiHidden="0" w:uiPriority="67" w:unhideWhenUsed="0"/>
-    <w:lsdException w:name="Medium Grid 2" w:semiHidden="0" w:uiPriority="68" w:unhideWhenUsed="0"/>
-    <w:lsdException w:name="Medium Grid 3" w:semiHidden="0" w:uiPriority="69" w:unhideWhenUsed="0"/>
-    <w:lsdException w:name="Dark List" w:semiHidden="0" w:uiPriority="70" w:unhideWhenUsed="0"/>
-    <w:lsdException w:name="Colorful Shading" w:semiHidden="0" w:uiPriority="71" w:unhideWhenUsed="0"/>
-    <w:lsdException w:name="Colorful List" w:semiHidden="0" w:uiPriority="72" w:unhideWhenUsed="0"/>
-    <w:lsdException w:name="Colorful Grid" w:semiHidden="0" w:uiPriority="73" w:unhideWhenUsed="0"/>
-    <w:lsdException w:name="Light Shading Accent 1" w:semiHidden="0" w:uiPriority="60" w:unhideWhenUsed="0"/>
-    <w:lsdException w:name="Light List Accent 1" w:semiHidden="0" w:uiPriority="61" w:unhideWhenUsed="0"/>
-    <w:lsdException w:name="Light Grid Accent 1" w:semiHidden="0" w:uiPriority="62" w:unhideWhenUsed="0"/>
-    <w:lsdException w:name="Medium Shading 1 Accent 1" w:semiHidden="0" w:uiPriority="63" w:unhideWhenUsed="0"/>
-    <w:lsdException w:name="Medium Shading 2 Accent 1" w:semiHidden="0" w:uiPriority="64" w:unhideWhenUsed="0"/>
-    <w:lsdException w:name="Medium List 1 Accent 1" w:semiHidden="0" w:uiPriority="65" w:unhideWhenUsed="0"/>
-    <w:lsdException w:name="Revision" w:unhideWhenUsed="0"/>
-    <w:lsdException w:name="List Paragraph" w:semiHidden="0" w:uiPriority="34" w:unhideWhenUsed="0" w:qFormat="1"/>
-    <w:lsdException w:name="Quote" w:semiHidden="0" w:uiPriority="29" w:unhideWhenUsed="0" w:qFormat="1"/>
-    <w:lsdException w:name="Intense Quote" w:semiHidden="0" w:uiPriority="30" w:unhideWhenUsed="0" w:qFormat="1"/>
-    <w:lsdException w:name="Medium List 2 Accent 1" w:semiHidden="0" w:uiPriority="66" w:unhideWhenUsed="0"/>
-    <w:lsdException w:name="Medium Grid 1 Accent 1" w:semiHidden="0" w:uiPriority="67" w:unhideWhenUsed="0"/>
-    <w:lsdException w:name="Medium Grid 2 Accent 1" w:semiHidden="0" w:uiPriority="68" w:unhideWhenUsed="0"/>
-    <w:lsdException w:name="Medium Grid 3 Accent 1" w:semiHidden="0" w:uiPriority="69" w:unhideWhenUsed="0"/>
-    <w:lsdException w:name="Dark List Accent 1" w:semiHidden="0" w:uiPriority="70" w:unhideWhenUsed="0"/>
-    <w:lsdException w:name="Colorful Shading Accent 1" w:semiHidden="0" w:uiPriority="71" w:unhideWhenUsed="0"/>
-    <w:lsdException w:name="Colorful List Accent 1" w:semiHidden="0" w:uiPriority="72" w:unhideWhenUsed="0"/>
-    <w:lsdException w:name="Colorful Grid Accent 1" w:semiHidden="0" w:uiPriority="73" w:unhideWhenUsed="0"/>
-    <w:lsdException w:name="Light Shading Accent 2" w:semiHidden="0" w:uiPriority="60" w:unhideWhenUsed="0"/>
-    <w:lsdException w:name="Light List Accent 2" w:semiHidden="0" w:uiPriority="61" w:unhideWhenUsed="0"/>
-    <w:lsdException w:name="Light Grid Accent 2" w:semiHidden="0" w:uiPriority="62" w:unhideWhenUsed="0"/>
-    <w:lsdException w:name="Medium Shading 1 Accent 2" w:semiHidden="0" w:uiPriority="63" w:unhideWhenUsed="0"/>
-    <w:lsdException w:name="Medium Shading 2 Accent 2" w:semiHidden="0" w:uiPriority="64" w:unhideWhenUsed="0"/>
-    <w:lsdException w:name="Medium List 1 Accent 2" w:semiHidden="0" w:uiPriority="65" w:unhideWhenUsed="0"/>
-    <w:lsdException w:name="Medium List 2 Accent 2" w:semiHidden="0" w:uiPriority="66" w:unhideWhenUsed="0"/>
-    <w:lsdException w:name="Medium Grid 1 Accent 2" w:semiHidden="0" w:uiPriority="67" w:unhideWhenUsed="0"/>
-    <w:lsdException w:name="Medium Grid 2 Accent 2" w:semiHidden="0" w:uiPriority="68" w:unhideWhenUsed="0"/>
-    <w:lsdException w:name="Medium Grid 3 Accent 2" w:semiHidden="0" w:uiPriority="69" w:unhideWhenUsed="0"/>
-    <w:lsdException w:name="Dark List Accent 2" w:semiHidden="0" w:uiPriority="70" w:unhideWhenUsed="0"/>
-    <w:lsdException w:name="Colorful Shading Accent 2" w:semiHidden="0" w:uiPriority="71" w:unhideWhenUsed="0"/>
-    <w:lsdException w:name="Colorful List Accent 2" w:semiHidden="0" w:uiPriority="72" w:unhideWhenUsed="0"/>
-    <w:lsdException w:name="Colorful Grid Accent 2" w:semiHidden="0" w:uiPriority="73" w:unhideWhenUsed="0"/>
-    <w:lsdException w:name="Light Shading Accent 3" w:semiHidden="0" w:uiPriority="60" w:unhideWhenUsed="0"/>
-    <w:lsdException w:name="Light List Accent 3" w:semiHidden="0" w:uiPriority="61" w:unhideWhenUsed="0"/>
-    <w:lsdException w:name="Light Grid Accent 3" w:semiHidden="0" w:uiPriority="62" w:unhideWhenUsed="0"/>
-    <w:lsdException w:name="Medium Shading 1 Accent 3" w:semiHidden="0" w:uiPriority="63" w:unhideWhenUsed="0"/>
-    <w:lsdException w:name="Medium Shading 2 Accent 3" w:semiHidden="0" w:uiPriority="64" w:unhideWhenUsed="0"/>
-    <w:lsdException w:name="Medium List 1 Accent 3" w:semiHidden="0" w:uiPriority="65" w:unhideWhenUsed="0"/>
-    <w:lsdException w:name="Medium List 2 Accent 3" w:semiHidden="0" w:uiPriority="66" w:unhideWhenUsed="0"/>
-    <w:lsdException w:name="Medium Grid 1 Accent 3" w:semiHidden="0" w:uiPriority="67" w:unhideWhenUsed="0"/>
-    <w:lsdException w:name="Medium Grid 2 Accent 3" w:semiHidden="0" w:uiPriority="68" w:unhideWhenUsed="0"/>
-    <w:lsdException w:name="Medium Grid 3 Accent 3" w:semiHidden="0" w:uiPriority="69" w:unhideWhenUsed="0"/>
-    <w:lsdException w:name="Dark List Accent 3" w:semiHidden="0" w:uiPriority="70" w:unhideWhenUsed="0"/>
-    <w:lsdException w:name="Colorful Shading Accent 3" w:semiHidden="0" w:uiPriority="71" w:unhideWhenUsed="0"/>
-    <w:lsdException w:name="Colorful List Accent 3" w:semiHidden="0" w:uiPriority="72" w:unhideWhenUsed="0"/>
-    <w:lsdException w:name="Colorful Grid Accent 3" w:semiHidden="0" w:uiPriority="73" w:unhideWhenUsed="0"/>
-    <w:lsdException w:name="Light Shading Accent 4" w:semiHidden="0" w:uiPriority="60" w:unhideWhenUsed="0"/>
-    <w:lsdException w:name="Light List Accent 4" w:semiHidden="0" w:uiPriority="61" w:unhideWhenUsed="0"/>
-    <w:lsdException w:name="Light Grid Accent 4" w:semiHidden="0" w:uiPriority="62" w:unhideWhenUsed="0"/>
-    <w:lsdException w:name="Medium Shading 1 Accent 4" w:semiHidden="0" w:uiPriority="63" w:unhideWhenUsed="0"/>
-    <w:lsdException w:name="Medium Shading 2 Accent 4" w:semiHidden="0" w:uiPriority="64" w:unhideWhenUsed="0"/>
-    <w:lsdException w:name="Medium List 1 Accent 4" w:semiHidden="0" w:uiPriority="65" w:unhideWhenUsed="0"/>
-    <w:lsdException w:name="Medium List 2 Accent 4" w:semiHidden="0" w:uiPriority="66" w:unhideWhenUsed="0"/>
-    <w:lsdException w:name="Medium Grid 1 Accent 4" w:semiHidden="0" w:uiPriority="67" w:unhideWhenUsed="0"/>
-    <w:lsdException w:name="Medium Grid 2 Accent 4" w:semiHidden="0" w:uiPriority="68" w:unhideWhenUsed="0"/>
-    <w:lsdException w:name="Medium Grid 3 Accent 4" w:semiHidden="0" w:uiPriority="69" w:unhideWhenUsed="0"/>
-    <w:lsdException w:name="Dark List Accent 4" w:semiHidden="0" w:uiPriority="70" w:unhideWhenUsed="0"/>
-    <w:lsdException w:name="Colorful Shading Accent 4" w:semiHidden="0" w:uiPriority="71" w:unhideWhenUsed="0"/>
-    <w:lsdException w:name="Colorful List Accent 4" w:semiHidden="0" w:uiPriority="72" w:unhideWhenUsed="0"/>
-    <w:lsdException w:name="Colorful Grid Accent 4" w:semiHidden="0" w:uiPriority="73" w:unhideWhenUsed="0"/>
-    <w:lsdException w:name="Light Shading Accent 5" w:semiHidden="0" w:uiPriority="60" w:unhideWhenUsed="0"/>
-    <w:lsdException w:name="Light List Accent 5" w:semiHidden="0" w:uiPriority="61" w:unhideWhenUsed="0"/>
-    <w:lsdException w:name="Light Grid Accent 5" w:semiHidden="0" w:uiPriority="62" w:unhideWhenUsed="0"/>
-    <w:lsdException w:name="Medium Shading 1 Accent 5" w:semiHidden="0" w:uiPriority="63" w:unhideWhenUsed="0"/>
-    <w:lsdException w:name="Medium Shading 2 Accent 5" w:semiHidden="0" w:uiPriority="64" w:unhideWhenUsed="0"/>
-    <w:lsdException w:name="Medium List 1 Accent 5" w:semiHidden="0" w:uiPriority="65" w:unhideWhenUsed="0"/>
-    <w:lsdException w:name="Medium List 2 Accent 5" w:semiHidden="0" w:uiPriority="66" w:unhideWhenUsed="0"/>
-    <w:lsdException w:name="Medium Grid 1 Accent 5" w:semiHidden="0" w:uiPriority="67" w:unhideWhenUsed="0"/>
-    <w:lsdException w:name="Medium Grid 2 Accent 5" w:semiHidden="0" w:uiPriority="68" w:unhideWhenUsed="0"/>
-    <w:lsdException w:name="Medium Grid 3 Accent 5" w:semiHidden="0" w:uiPriority="69" w:unhideWhenUsed="0"/>
-    <w:lsdException w:name="Dark List Accent 5" w:semiHidden="0" w:uiPriority="70" w:unhideWhenUsed="0"/>
-    <w:lsdException w:name="Colorful Shading Accent 5" w:semiHidden="0" w:uiPriority="71" w:unhideWhenUsed="0"/>
-    <w:lsdException w:name="Colorful List Accent 5" w:semiHidden="0" w:uiPriority="72" w:unhideWhenUsed="0"/>
-    <w:lsdException w:name="Colorful Grid Accent 5" w:semiHidden="0" w:uiPriority="73" w:unhideWhenUsed="0"/>
-    <w:lsdException w:name="Light Shading Accent 6" w:semiHidden="0" w:uiPriority="60" w:unhideWhenUsed="0"/>
-    <w:lsdException w:name="Light List Accent 6" w:semiHidden="0" w:uiPriority="61" w:unhideWhenUsed="0"/>
-    <w:lsdException w:name="Light Grid Accent 6" w:semiHidden="0" w:uiPriority="62" w:unhideWhenUsed="0"/>
-    <w:lsdException w:name="Medium Shading 1 Accent 6" w:semiHidden="0" w:uiPriority="63" w:unhideWhenUsed="0"/>
-    <w:lsdException w:name="Medium Shading 2 Accent 6" w:semiHidden="0" w:uiPriority="64" w:unhideWhenUsed="0"/>
-    <w:lsdException w:name="Medium List 1 Accent 6" w:semiHidden="0" w:uiPriority="65" w:unhideWhenUsed="0"/>
-    <w:lsdException w:name="Medium List 2 Accent 6" w:semiHidden="0" w:uiPriority="66" w:unhideWhenUsed="0"/>
-    <w:lsdException w:name="Medium Grid 1 Accent 6" w:semiHidden="0" w:uiPriority="67" w:unhideWhenUsed="0"/>
-    <w:lsdException w:name="Medium Grid 2 Accent 6" w:semiHidden="0" w:uiPriority="68" w:unhideWhenUsed="0"/>
-    <w:lsdException w:name="Medium Grid 3 Accent 6" w:semiHidden="0" w:uiPriority="69" w:unhideWhenUsed="0"/>
-    <w:lsdException w:name="Dark List Accent 6" w:semiHidden="0" w:uiPriority="70" w:unhideWhenUsed="0"/>
-    <w:lsdException w:name="Colorful Shading Accent 6" w:semiHidden="0" w:uiPriority="71" w:unhideWhenUsed="0"/>
-    <w:lsdException w:name="Colorful List Accent 6" w:semiHidden="0" w:uiPriority="72" w:unhideWhenUsed="0"/>
-    <w:lsdException w:name="Colorful Grid Accent 6" w:semiHidden="0" w:uiPriority="73" w:unhideWhenUsed="0"/>
-    <w:lsdException w:name="Subtle Emphasis" w:semiHidden="0" w:uiPriority="19" w:unhideWhenUsed="0" w:qFormat="1"/>
-    <w:lsdException w:name="Intense Emphasis" w:semiHidden="0" w:uiPriority="21" w:unhideWhenUsed="0" w:qFormat="1"/>
-    <w:lsdException w:name="Subtle Reference" w:semiHidden="0" w:uiPriority="31" w:unhideWhenUsed="0" w:qFormat="1"/>
-    <w:lsdException w:name="Intense Reference" w:semiHidden="0" w:uiPriority="32" w:unhideWhenUsed="0" w:qFormat="1"/>
-    <w:lsdException w:name="Book Title" w:semiHidden="0" w:uiPriority="33" w:unhideWhenUsed="0" w:qFormat="1"/>
-    <w:lsdException w:name="Bibliography" w:uiPriority="37"/>
-    <w:lsdException w:name="TOC Heading" w:uiPriority="39" w:qFormat="1"/>
+  <w:latentStyles w:defLockedState="0" w:defUIPriority="99" w:defSemiHidden="0" w:defUnhideWhenUsed="0" w:defQFormat="0" w:count="371">
+    <w:lsdException w:name="Normal" w:uiPriority="0" w:qFormat="1"/>
+    <w:lsdException w:name="heading 1" w:uiPriority="9" w:qFormat="1"/>
+    <w:lsdException w:name="heading 2" w:semiHidden="1" w:uiPriority="9" w:unhideWhenUsed="1" w:qFormat="1"/>
+    <w:lsdException w:name="heading 3" w:semiHidden="1" w:uiPriority="9" w:unhideWhenUsed="1" w:qFormat="1"/>
+    <w:lsdException w:name="heading 4" w:semiHidden="1" w:uiPriority="9" w:unhideWhenUsed="1" w:qFormat="1"/>
+    <w:lsdException w:name="heading 5" w:semiHidden="1" w:uiPriority="9" w:unhideWhenUsed="1" w:qFormat="1"/>
+    <w:lsdException w:name="heading 6" w:semiHidden="1" w:uiPriority="9" w:unhideWhenUsed="1" w:qFormat="1"/>
+    <w:lsdException w:name="heading 7" w:semiHidden="1" w:uiPriority="9" w:unhideWhenUsed="1" w:qFormat="1"/>
+    <w:lsdException w:name="heading 8" w:semiHidden="1" w:uiPriority="9" w:unhideWhenUsed="1" w:qFormat="1"/>
+    <w:lsdException w:name="heading 9" w:semiHidden="1" w:uiPriority="9" w:unhideWhenUsed="1" w:qFormat="1"/>
+    <w:lsdException w:name="index 1" w:semiHidden="1" w:unhideWhenUsed="1"/>
+    <w:lsdException w:name="index 2" w:semiHidden="1" w:unhideWhenUsed="1"/>
+    <w:lsdException w:name="index 3" w:semiHidden="1" w:unhideWhenUsed="1"/>
+    <w:lsdException w:name="index 4" w:semiHidden="1" w:unhideWhenUsed="1"/>
+    <w:lsdException w:name="index 5" w:semiHidden="1" w:unhideWhenUsed="1"/>
+    <w:lsdException w:name="index 6" w:semiHidden="1" w:unhideWhenUsed="1"/>
+    <w:lsdException w:name="index 7" w:semiHidden="1" w:unhideWhenUsed="1"/>
+    <w:lsdException w:name="index 8" w:semiHidden="1" w:unhideWhenUsed="1"/>
+    <w:lsdException w:name="index 9" w:semiHidden="1" w:unhideWhenUsed="1"/>
+    <w:lsdException w:name="toc 1" w:semiHidden="1" w:uiPriority="39" w:unhideWhenUsed="1"/>
+    <w:lsdException w:name="toc 2" w:semiHidden="1" w:uiPriority="39" w:unhideWhenUsed="1"/>
+    <w:lsdException w:name="toc 3" w:semiHidden="1" w:uiPriority="39" w:unhideWhenUsed="1"/>
+    <w:lsdException w:name="toc 4" w:semiHidden="1" w:uiPriority="39" w:unhideWhenUsed="1"/>
+    <w:lsdException w:name="toc 5" w:semiHidden="1" w:uiPriority="39" w:unhideWhenUsed="1"/>
+    <w:lsdException w:name="toc 6" w:semiHidden="1" w:uiPriority="39" w:unhideWhenUsed="1"/>
+    <w:lsdException w:name="toc 7" w:semiHidden="1" w:uiPriority="39" w:unhideWhenUsed="1"/>
+    <w:lsdException w:name="toc 8" w:semiHidden="1" w:uiPriority="39" w:unhideWhenUsed="1"/>
+    <w:lsdException w:name="toc 9" w:semiHidden="1" w:uiPriority="39" w:unhideWhenUsed="1"/>
+    <w:lsdException w:name="Normal Indent" w:semiHidden="1" w:unhideWhenUsed="1"/>
+    <w:lsdException w:name="footnote text" w:semiHidden="1" w:unhideWhenUsed="1"/>
+    <w:lsdException w:name="annotation text" w:semiHidden="1" w:unhideWhenUsed="1"/>
+    <w:lsdException w:name="header" w:semiHidden="1" w:unhideWhenUsed="1"/>
+    <w:lsdException w:name="footer" w:semiHidden="1" w:unhideWhenUsed="1"/>
+    <w:lsdException w:name="index heading" w:semiHidden="1" w:unhideWhenUsed="1"/>
+    <w:lsdException w:name="caption" w:semiHidden="1" w:uiPriority="35" w:unhideWhenUsed="1" w:qFormat="1"/>
+    <w:lsdException w:name="table of figures" w:semiHidden="1" w:unhideWhenUsed="1"/>
+    <w:lsdException w:name="envelope address" w:semiHidden="1" w:unhideWhenUsed="1"/>
+    <w:lsdException w:name="envelope return" w:semiHidden="1" w:unhideWhenUsed="1"/>
+    <w:lsdException w:name="footnote reference" w:semiHidden="1" w:unhideWhenUsed="1"/>
+    <w:lsdException w:name="annotation reference" w:semiHidden="1" w:unhideWhenUsed="1"/>
+    <w:lsdException w:name="line number" w:semiHidden="1" w:unhideWhenUsed="1"/>
+    <w:lsdException w:name="page number" w:semiHidden="1" w:unhideWhenUsed="1"/>
+    <w:lsdException w:name="endnote reference" w:semiHidden="1" w:unhideWhenUsed="1"/>
+    <w:lsdException w:name="endnote text" w:semiHidden="1" w:unhideWhenUsed="1"/>
+    <w:lsdException w:name="table of authorities" w:semiHidden="1" w:unhideWhenUsed="1"/>
+    <w:lsdException w:name="macro" w:semiHidden="1" w:unhideWhenUsed="1"/>
+    <w:lsdException w:name="toa heading" w:semiHidden="1" w:unhideWhenUsed="1"/>
+    <w:lsdException w:name="List" w:semiHidden="1" w:unhideWhenUsed="1"/>
+    <w:lsdException w:name="List Bullet" w:semiHidden="1" w:unhideWhenUsed="1"/>
+    <w:lsdException w:name="List Number" w:semiHidden="1" w:unhideWhenUsed="1"/>
+    <w:lsdException w:name="List 2" w:semiHidden="1" w:unhideWhenUsed="1"/>
+    <w:lsdException w:name="List 3" w:semiHidden="1" w:unhideWhenUsed="1"/>
+    <w:lsdException w:name="List 4" w:semiHidden="1" w:unhideWhenUsed="1"/>
+    <w:lsdException w:name="List 5" w:semiHidden="1" w:unhideWhenUsed="1"/>
+    <w:lsdException w:name="List Bullet 2" w:semiHidden="1" w:unhideWhenUsed="1"/>
+    <w:lsdException w:name="List Bullet 3" w:semiHidden="1" w:unhideWhenUsed="1"/>
+    <w:lsdException w:name="List Bullet 4" w:semiHidden="1" w:unhideWhenUsed="1"/>
+    <w:lsdException w:name="List Bullet 5" w:semiHidden="1" w:unhideWhenUsed="1"/>
+    <w:lsdException w:name="List Number 2" w:semiHidden="1" w:unhideWhenUsed="1"/>
+    <w:lsdException w:name="List Number 3" w:semiHidden="1" w:unhideWhenUsed="1"/>
+    <w:lsdException w:name="List Number 4" w:semiHidden="1" w:unhideWhenUsed="1"/>
+    <w:lsdException w:name="List Number 5" w:semiHidden="1" w:unhideWhenUsed="1"/>
+    <w:lsdException w:name="Title" w:uiPriority="10" w:qFormat="1"/>
+    <w:lsdException w:name="Closing" w:semiHidden="1" w:unhideWhenUsed="1"/>
+    <w:lsdException w:name="Signature" w:semiHidden="1" w:unhideWhenUsed="1"/>
+    <w:lsdException w:name="Default Paragraph Font" w:semiHidden="1" w:uiPriority="1" w:unhideWhenUsed="1"/>
+    <w:lsdException w:name="Body Text" w:semiHidden="1" w:unhideWhenUsed="1"/>
+    <w:lsdException w:name="Body Text Indent" w:semiHidden="1" w:unhideWhenUsed="1"/>
+    <w:lsdException w:name="List Continue" w:semiHidden="1" w:unhideWhenUsed="1"/>
+    <w:lsdException w:name="List Continue 2" w:semiHidden="1" w:unhideWhenUsed="1"/>
+    <w:lsdException w:name="List Continue 3" w:semiHidden="1" w:unhideWhenUsed="1"/>
+    <w:lsdException w:name="List Continue 4" w:semiHidden="1" w:unhideWhenUsed="1"/>
+    <w:lsdException w:name="List Continue 5" w:semiHidden="1" w:unhideWhenUsed="1"/>
+    <w:lsdException w:name="Message Header" w:semiHidden="1" w:unhideWhenUsed="1"/>
+    <w:lsdException w:name="Subtitle" w:uiPriority="11" w:qFormat="1"/>
+    <w:lsdException w:name="Salutation" w:semiHidden="1" w:unhideWhenUsed="1"/>
+    <w:lsdException w:name="Date" w:semiHidden="1" w:unhideWhenUsed="1"/>
+    <w:lsdException w:name="Body Text First Indent" w:semiHidden="1" w:unhideWhenUsed="1"/>
+    <w:lsdException w:name="Body Text First Indent 2" w:semiHidden="1" w:unhideWhenUsed="1"/>
+    <w:lsdException w:name="Note Heading" w:semiHidden="1" w:unhideWhenUsed="1"/>
+    <w:lsdException w:name="Body Text 2" w:semiHidden="1" w:unhideWhenUsed="1"/>
+    <w:lsdException w:name="Body Text 3" w:semiHidden="1" w:unhideWhenUsed="1"/>
+    <w:lsdException w:name="Body Text Indent 2" w:semiHidden="1" w:unhideWhenUsed="1"/>
+    <w:lsdException w:name="Body Text Indent 3" w:semiHidden="1" w:unhideWhenUsed="1"/>
+    <w:lsdException w:name="Block Text" w:semiHidden="1" w:unhideWhenUsed="1"/>
+    <w:lsdException w:name="Hyperlink" w:semiHidden="1" w:unhideWhenUsed="1"/>
+    <w:lsdException w:name="FollowedHyperlink" w:semiHidden="1" w:unhideWhenUsed="1"/>
+    <w:lsdException w:name="Strong" w:uiPriority="22" w:qFormat="1"/>
+    <w:lsdException w:name="Emphasis" w:uiPriority="20" w:qFormat="1"/>
+    <w:lsdException w:name="Document Map" w:semiHidden="1" w:unhideWhenUsed="1"/>
+    <w:lsdException w:name="Plain Text" w:semiHidden="1" w:unhideWhenUsed="1"/>
+    <w:lsdException w:name="E-mail Signature" w:semiHidden="1" w:unhideWhenUsed="1"/>
+    <w:lsdException w:name="HTML Top of Form" w:semiHidden="1" w:unhideWhenUsed="1"/>
+    <w:lsdException w:name="HTML Bottom of Form" w:semiHidden="1" w:unhideWhenUsed="1"/>
+    <w:lsdException w:name="Normal (Web)" w:semiHidden="1" w:unhideWhenUsed="1"/>
+    <w:lsdException w:name="HTML Acronym" w:semiHidden="1" w:unhideWhenUsed="1"/>
+    <w:lsdException w:name="HTML Address" w:semiHidden="1" w:unhideWhenUsed="1"/>
+    <w:lsdException w:name="HTML Cite" w:semiHidden="1" w:unhideWhenUsed="1"/>
+    <w:lsdException w:name="HTML Code" w:semiHidden="1" w:unhideWhenUsed="1"/>
+    <w:lsdException w:name="HTML Definition" w:semiHidden="1" w:unhideWhenUsed="1"/>
+    <w:lsdException w:name="HTML Keyboard" w:semiHidden="1" w:unhideWhenUsed="1"/>
+    <w:lsdException w:name="HTML Preformatted" w:semiHidden="1" w:unhideWhenUsed="1"/>
+    <w:lsdException w:name="HTML Sample" w:semiHidden="1" w:unhideWhenUsed="1"/>
+    <w:lsdException w:name="HTML Typewriter" w:semiHidden="1" w:unhideWhenUsed="1"/>
+    <w:lsdException w:name="HTML Variable" w:semiHidden="1" w:unhideWhenUsed="1"/>
+    <w:lsdException w:name="Normal Table" w:semiHidden="1" w:unhideWhenUsed="1"/>
+    <w:lsdException w:name="annotation subject" w:semiHidden="1" w:unhideWhenUsed="1"/>
+    <w:lsdException w:name="No List" w:semiHidden="1" w:unhideWhenUsed="1"/>
+    <w:lsdException w:name="Outline List 1" w:semiHidden="1" w:unhideWhenUsed="1"/>
+    <w:lsdException w:name="Outline List 2" w:semiHidden="1" w:unhideWhenUsed="1"/>
+    <w:lsdException w:name="Outline List 3" w:semiHidden="1" w:unhideWhenUsed="1"/>
+    <w:lsdException w:name="Table Simple 1" w:semiHidden="1" w:unhideWhenUsed="1"/>
+    <w:lsdException w:name="Table Simple 2" w:semiHidden="1" w:unhideWhenUsed="1"/>
+    <w:lsdException w:name="Table Simple 3" w:semiHidden="1" w:unhideWhenUsed="1"/>
+    <w:lsdException w:name="Table Classic 1" w:semiHidden="1" w:unhideWhenUsed="1"/>
+    <w:lsdException w:name="Table Classic 2" w:semiHidden="1" w:unhideWhenUsed="1"/>
+    <w:lsdException w:name="Table Classic 3" w:semiHidden="1" w:unhideWhenUsed="1"/>
+    <w:lsdException w:name="Table Classic 4" w:semiHidden="1" w:unhideWhenUsed="1"/>
+    <w:lsdException w:name="Table Colorful 1" w:semiHidden="1" w:unhideWhenUsed="1"/>
+    <w:lsdException w:name="Table Colorful 2" w:semiHidden="1" w:unhideWhenUsed="1"/>
+    <w:lsdException w:name="Table Colorful 3" w:semiHidden="1" w:unhideWhenUsed="1"/>
+    <w:lsdException w:name="Table Columns 1" w:semiHidden="1" w:unhideWhenUsed="1"/>
+    <w:lsdException w:name="Table Columns 2" w:semiHidden="1" w:unhideWhenUsed="1"/>
+    <w:lsdException w:name="Table Columns 3" w:semiHidden="1" w:unhideWhenUsed="1"/>
+    <w:lsdException w:name="Table Columns 4" w:semiHidden="1" w:unhideWhenUsed="1"/>
+    <w:lsdException w:name="Table Columns 5" w:semiHidden="1" w:unhideWhenUsed="1"/>
+    <w:lsdException w:name="Table Grid 1" w:semiHidden="1" w:unhideWhenUsed="1"/>
+    <w:lsdException w:name="Table Grid 2" w:semiHidden="1" w:unhideWhenUsed="1"/>
+    <w:lsdException w:name="Table Grid 3" w:semiHidden="1" w:unhideWhenUsed="1"/>
+    <w:lsdException w:name="Table Grid 4" w:semiHidden="1" w:unhideWhenUsed="1"/>
+    <w:lsdException w:name="Table Grid 5" w:semiHidden="1" w:unhideWhenUsed="1"/>
+    <w:lsdException w:name="Table Grid 6" w:semiHidden="1" w:unhideWhenUsed="1"/>
+    <w:lsdException w:name="Table Grid 7" w:semiHidden="1" w:unhideWhenUsed="1"/>
+    <w:lsdException w:name="Table Grid 8" w:semiHidden="1" w:unhideWhenUsed="1"/>
+    <w:lsdException w:name="Table List 1" w:semiHidden="1" w:unhideWhenUsed="1"/>
+    <w:lsdException w:name="Table List 2" w:semiHidden="1" w:unhideWhenUsed="1"/>
+    <w:lsdException w:name="Table List 3" w:semiHidden="1" w:unhideWhenUsed="1"/>
+    <w:lsdException w:name="Table List 4" w:semiHidden="1" w:unhideWhenUsed="1"/>
+    <w:lsdException w:name="Table List 5" w:semiHidden="1" w:unhideWhenUsed="1"/>
+    <w:lsdException w:name="Table List 6" w:semiHidden="1" w:unhideWhenUsed="1"/>
+    <w:lsdException w:name="Table List 7" w:semiHidden="1" w:unhideWhenUsed="1"/>
+    <w:lsdException w:name="Table List 8" w:semiHidden="1" w:unhideWhenUsed="1"/>
+    <w:lsdException w:name="Table 3D effects 1" w:semiHidden="1" w:unhideWhenUsed="1"/>
+    <w:lsdException w:name="Table 3D effects 2" w:semiHidden="1" w:unhideWhenUsed="1"/>
+    <w:lsdException w:name="Table 3D effects 3" w:semiHidden="1" w:unhideWhenUsed="1"/>
+    <w:lsdException w:name="Table Contemporary" w:semiHidden="1" w:unhideWhenUsed="1"/>
+    <w:lsdException w:name="Table Elegant" w:semiHidden="1" w:unhideWhenUsed="1"/>
+    <w:lsdException w:name="Table Professional" w:semiHidden="1" w:unhideWhenUsed="1"/>
+    <w:lsdException w:name="Table Subtle 1" w:semiHidden="1" w:unhideWhenUsed="1"/>
+    <w:lsdException w:name="Table Subtle 2" w:semiHidden="1" w:unhideWhenUsed="1"/>
+    <w:lsdException w:name="Table Web 1" w:semiHidden="1" w:unhideWhenUsed="1"/>
+    <w:lsdException w:name="Table Web 2" w:semiHidden="1" w:unhideWhenUsed="1"/>
+    <w:lsdException w:name="Table Web 3" w:semiHidden="1" w:unhideWhenUsed="1"/>
+    <w:lsdException w:name="Balloon Text" w:semiHidden="1" w:unhideWhenUsed="1"/>
+    <w:lsdException w:name="Table Grid" w:uiPriority="59"/>
+    <w:lsdException w:name="Table Theme" w:semiHidden="1" w:unhideWhenUsed="1"/>
+    <w:lsdException w:name="Placeholder Text" w:semiHidden="1"/>
+    <w:lsdException w:name="No Spacing" w:uiPriority="1" w:qFormat="1"/>
+    <w:lsdException w:name="Light Shading" w:uiPriority="60"/>
+    <w:lsdException w:name="Light List" w:uiPriority="61"/>
+    <w:lsdException w:name="Light Grid" w:uiPriority="62"/>
+    <w:lsdException w:name="Medium Shading 1" w:uiPriority="63"/>
+    <w:lsdException w:name="Medium Shading 2" w:uiPriority="64"/>
+    <w:lsdException w:name="Medium List 1" w:uiPriority="65"/>
+    <w:lsdException w:name="Medium List 2" w:uiPriority="66"/>
+    <w:lsdException w:name="Medium Grid 1" w:uiPriority="67"/>
+    <w:lsdException w:name="Medium Grid 2" w:uiPriority="68"/>
+    <w:lsdException w:name="Medium Grid 3" w:uiPriority="69"/>
+    <w:lsdException w:name="Dark List" w:uiPriority="70"/>
+    <w:lsdException w:name="Colorful Shading" w:uiPriority="71"/>
+    <w:lsdException w:name="Colorful List" w:uiPriority="72"/>
+    <w:lsdException w:name="Colorful Grid" w:uiPriority="73"/>
+    <w:lsdException w:name="Light Shading Accent 1" w:uiPriority="60"/>
+    <w:lsdException w:name="Light List Accent 1" w:uiPriority="61"/>
+    <w:lsdException w:name="Light Grid Accent 1" w:uiPriority="62"/>
+    <w:lsdException w:name="Medium Shading 1 Accent 1" w:uiPriority="63"/>
+    <w:lsdException w:name="Medium Shading 2 Accent 1" w:uiPriority="64"/>
+    <w:lsdException w:name="Medium List 1 Accent 1" w:uiPriority="65"/>
+    <w:lsdException w:name="Revision" w:semiHidden="1"/>
+    <w:lsdException w:name="List Paragraph" w:uiPriority="34" w:qFormat="1"/>
+    <w:lsdException w:name="Quote" w:uiPriority="29" w:qFormat="1"/>
+    <w:lsdException w:name="Intense Quote" w:uiPriority="30" w:qFormat="1"/>
+    <w:lsdException w:name="Medium List 2 Accent 1" w:uiPriority="66"/>
+    <w:lsdException w:name="Medium Grid 1 Accent 1" w:uiPriority="67"/>
+    <w:lsdException w:name="Medium Grid 2 Accent 1" w:uiPriority="68"/>
+    <w:lsdException w:name="Medium Grid 3 Accent 1" w:uiPriority="69"/>
+    <w:lsdException w:name="Dark List Accent 1" w:uiPriority="70"/>
+    <w:lsdException w:name="Colorful Shading Accent 1" w:uiPriority="71"/>
+    <w:lsdException w:name="Colorful List Accent 1" w:uiPriority="72"/>
+    <w:lsdException w:name="Colorful Grid Accent 1" w:uiPriority="73"/>
+    <w:lsdException w:name="Light Shading Accent 2" w:uiPriority="60"/>
+    <w:lsdException w:name="Light List Accent 2" w:uiPriority="61"/>
+    <w:lsdException w:name="Light Grid Accent 2" w:uiPriority="62"/>
+    <w:lsdException w:name="Medium Shading 1 Accent 2" w:uiPriority="63"/>
+    <w:lsdException w:name="Medium Shading 2 Accent 2" w:uiPriority="64"/>
+    <w:lsdException w:name="Medium List 1 Accent 2" w:uiPriority="65"/>
+    <w:lsdException w:name="Medium List 2 Accent 2" w:uiPriority="66"/>
+    <w:lsdException w:name="Medium Grid 1 Accent 2" w:uiPriority="67"/>
+    <w:lsdException w:name="Medium Grid 2 Accent 2" w:uiPriority="68"/>
+    <w:lsdException w:name="Medium Grid 3 Accent 2" w:uiPriority="69"/>
+    <w:lsdException w:name="Dark List Accent 2" w:uiPriority="70"/>
+    <w:lsdException w:name="Colorful Shading Accent 2" w:uiPriority="71"/>
+    <w:lsdException w:name="Colorful List Accent 2" w:uiPriority="72"/>
+    <w:lsdException w:name="Colorful Grid Accent 2" w:uiPriority="73"/>
+    <w:lsdException w:name="Light Shading Accent 3" w:uiPriority="60"/>
+    <w:lsdException w:name="Light List Accent 3" w:uiPriority="61"/>
+    <w:lsdException w:name="Light Grid Accent 3" w:uiPriority="62"/>
+    <w:lsdException w:name="Medium Shading 1 Accent 3" w:uiPriority="63"/>
+    <w:lsdException w:name="Medium Shading 2 Accent 3" w:uiPriority="64"/>
+    <w:lsdException w:name="Medium List 1 Accent 3" w:uiPriority="65"/>
+    <w:lsdException w:name="Medium List 2 Accent 3" w:uiPriority="66"/>
+    <w:lsdException w:name="Medium Grid 1 Accent 3" w:uiPriority="67"/>
+    <w:lsdException w:name="Medium Grid 2 Accent 3" w:uiPriority="68"/>
+    <w:lsdException w:name="Medium Grid 3 Accent 3" w:uiPriority="69"/>
+    <w:lsdException w:name="Dark List Accent 3" w:uiPriority="70"/>
+    <w:lsdException w:name="Colorful Shading Accent 3" w:uiPriority="71"/>
+    <w:lsdException w:name="Colorful List Accent 3" w:uiPriority="72"/>
+    <w:lsdException w:name="Colorful Grid Accent 3" w:uiPriority="73"/>
+    <w:lsdException w:name="Light Shading Accent 4" w:uiPriority="60"/>
+    <w:lsdException w:name="Light List Accent 4" w:uiPriority="61"/>
+    <w:lsdException w:name="Light Grid Accent 4" w:uiPriority="62"/>
+    <w:lsdException w:name="Medium Shading 1 Accent 4" w:uiPriority="63"/>
+    <w:lsdException w:name="Medium Shading 2 Accent 4" w:uiPriority="64"/>
+    <w:lsdException w:name="Medium List 1 Accent 4" w:uiPriority="65"/>
+    <w:lsdException w:name="Medium List 2 Accent 4" w:uiPriority="66"/>
+    <w:lsdException w:name="Medium Grid 1 Accent 4" w:uiPriority="67"/>
+    <w:lsdException w:name="Medium Grid 2 Accent 4" w:uiPriority="68"/>
+    <w:lsdException w:name="Medium Grid 3 Accent 4" w:uiPriority="69"/>
+    <w:lsdException w:name="Dark List Accent 4" w:uiPriority="70"/>
+    <w:lsdException w:name="Colorful Shading Accent 4" w:uiPriority="71"/>
+    <w:lsdException w:name="Colorful List Accent 4" w:uiPriority="72"/>
+    <w:lsdException w:name="Colorful Grid Accent 4" w:uiPriority="73"/>
+    <w:lsdException w:name="Light Shading Accent 5" w:uiPriority="60"/>
+    <w:lsdException w:name="Light List Accent 5" w:uiPriority="61"/>
+    <w:lsdException w:name="Light Grid Accent 5" w:uiPriority="62"/>
+    <w:lsdException w:name="Medium Shading 1 Accent 5" w:uiPriority="63"/>
+    <w:lsdException w:name="Medium Shading 2 Accent 5" w:uiPriority="64"/>
+    <w:lsdException w:name="Medium List 1 Accent 5" w:uiPriority="65"/>
+    <w:lsdException w:name="Medium List 2 Accent 5" w:uiPriority="66"/>
+    <w:lsdException w:name="Medium Grid 1 Accent 5" w:uiPriority="67"/>
+    <w:lsdException w:name="Medium Grid 2 Accent 5" w:uiPriority="68"/>
+    <w:lsdException w:name="Medium Grid 3 Accent 5" w:uiPriority="69"/>
+    <w:lsdException w:name="Dark List Accent 5" w:uiPriority="70"/>
+    <w:lsdException w:name="Colorful Shading Accent 5" w:uiPriority="71"/>
+    <w:lsdException w:name="Colorful List Accent 5" w:uiPriority="72"/>
+    <w:lsdException w:name="Colorful Grid Accent 5" w:uiPriority="73"/>
+    <w:lsdException w:name="Light Shading Accent 6" w:uiPriority="60"/>
+    <w:lsdException w:name="Light List Accent 6" w:uiPriority="61"/>
+    <w:lsdException w:name="Light Grid Accent 6" w:uiPriority="62"/>
+    <w:lsdException w:name="Medium Shading 1 Accent 6" w:uiPriority="63"/>
+    <w:lsdException w:name="Medium Shading 2 Accent 6" w:uiPriority="64"/>
+    <w:lsdException w:name="Medium List 1 Accent 6" w:uiPriority="65"/>
+    <w:lsdException w:name="Medium List 2 Accent 6" w:uiPriority="66"/>
+    <w:lsdException w:name="Medium Grid 1 Accent 6" w:uiPriority="67"/>
+    <w:lsdException w:name="Medium Grid 2 Accent 6" w:uiPriority="68"/>
+    <w:lsdException w:name="Medium Grid 3 Accent 6" w:uiPriority="69"/>
+    <w:lsdException w:name="Dark List Accent 6" w:uiPriority="70"/>
+    <w:lsdException w:name="Colorful Shading Accent 6" w:uiPriority="71"/>
+    <w:lsdException w:name="Colorful List Accent 6" w:uiPriority="72"/>
+    <w:lsdException w:name="Colorful Grid Accent 6" w:uiPriority="73"/>
+    <w:lsdException w:name="Subtle Emphasis" w:uiPriority="19" w:qFormat="1"/>
+    <w:lsdException w:name="Intense Emphasis" w:uiPriority="21" w:qFormat="1"/>
+    <w:lsdException w:name="Subtle Reference" w:uiPriority="31" w:qFormat="1"/>
+    <w:lsdException w:name="Intense Reference" w:uiPriority="32" w:qFormat="1"/>
+    <w:lsdException w:name="Book Title" w:uiPriority="33" w:qFormat="1"/>
+    <w:lsdException w:name="Bibliography" w:semiHidden="1" w:uiPriority="37" w:unhideWhenUsed="1"/>
+    <w:lsdException w:name="TOC Heading" w:semiHidden="1" w:uiPriority="39" w:unhideWhenUsed="1" w:qFormat="1"/>
+    <w:lsdException w:name="Plain Table 1" w:uiPriority="41"/>
+    <w:lsdException w:name="Plain Table 2" w:uiPriority="42"/>
+    <w:lsdException w:name="Plain Table 3" w:uiPriority="43"/>
+    <w:lsdException w:name="Plain Table 4" w:uiPriority="44"/>
+    <w:lsdException w:name="Plain Table 5" w:uiPriority="45"/>
+    <w:lsdException w:name="Grid Table Light" w:uiPriority="40"/>
+    <w:lsdException w:name="Grid Table 1 Light" w:uiPriority="46"/>
+    <w:lsdException w:name="Grid Table 2" w:uiPriority="47"/>
+    <w:lsdException w:name="Grid Table 3" w:uiPriority="48"/>
+    <w:lsdException w:name="Grid Table 4" w:uiPriority="49"/>
+    <w:lsdException w:name="Grid Table 5 Dark" w:uiPriority="50"/>
+    <w:lsdException w:name="Grid Table 6 Colorful" w:uiPriority="51"/>
+    <w:lsdException w:name="Grid Table 7 Colorful" w:uiPriority="52"/>
+    <w:lsdException w:name="Grid Table 1 Light Accent 1" w:uiPriority="46"/>
+    <w:lsdException w:name="Grid Table 2 Accent 1" w:uiPriority="47"/>
+    <w:lsdException w:name="Grid Table 3 Accent 1" w:uiPriority="48"/>
+    <w:lsdException w:name="Grid Table 4 Accent 1" w:uiPriority="49"/>
+    <w:lsdException w:name="Grid Table 5 Dark Accent 1" w:uiPriority="50"/>
+    <w:lsdException w:name="Grid Table 6 Colorful Accent 1" w:uiPriority="51"/>
+    <w:lsdException w:name="Grid Table 7 Colorful Accent 1" w:uiPriority="52"/>
+    <w:lsdException w:name="Grid Table 1 Light Accent 2" w:uiPriority="46"/>
+    <w:lsdException w:name="Grid Table 2 Accent 2" w:uiPriority="47"/>
+    <w:lsdException w:name="Grid Table 3 Accent 2" w:uiPriority="48"/>
+    <w:lsdException w:name="Grid Table 4 Accent 2" w:uiPriority="49"/>
+    <w:lsdException w:name="Grid Table 5 Dark Accent 2" w:uiPriority="50"/>
+    <w:lsdException w:name="Grid Table 6 Colorful Accent 2" w:uiPriority="51"/>
+    <w:lsdException w:name="Grid Table 7 Colorful Accent 2" w:uiPriority="52"/>
+    <w:lsdException w:name="Grid Table 1 Light Accent 3" w:uiPriority="46"/>
+    <w:lsdException w:name="Grid Table 2 Accent 3" w:uiPriority="47"/>
+    <w:lsdException w:name="Grid Table 3 Accent 3" w:uiPriority="48"/>
+    <w:lsdException w:name="Grid Table 4 Accent 3" w:uiPriority="49"/>
+    <w:lsdException w:name="Grid Table 5 Dark Accent 3" w:uiPriority="50"/>
+    <w:lsdException w:name="Grid Table 6 Colorful Accent 3" w:uiPriority="51"/>
+    <w:lsdException w:name="Grid Table 7 Colorful Accent 3" w:uiPriority="52"/>
+    <w:lsdException w:name="Grid Table 1 Light Accent 4" w:uiPriority="46"/>
+    <w:lsdException w:name="Grid Table 2 Accent 4" w:uiPriority="47"/>
+    <w:lsdException w:name="Grid Table 3 Accent 4" w:uiPriority="48"/>
+    <w:lsdException w:name="Grid Table 4 Accent 4" w:uiPriority="49"/>
+    <w:lsdException w:name="Grid Table 5 Dark Accent 4" w:uiPriority="50"/>
+    <w:lsdException w:name="Grid Table 6 Colorful Accent 4" w:uiPriority="51"/>
+    <w:lsdException w:name="Grid Table 7 Colorful Accent 4" w:uiPriority="52"/>
+    <w:lsdException w:name="Grid Table 1 Light Accent 5" w:uiPriority="46"/>
+    <w:lsdException w:name="Grid Table 2 Accent 5" w:uiPriority="47"/>
+    <w:lsdException w:name="Grid Table 3 Accent 5" w:uiPriority="48"/>
+    <w:lsdException w:name="Grid Table 4 Accent 5" w:uiPriority="49"/>
+    <w:lsdException w:name="Grid Table 5 Dark Accent 5" w:uiPriority="50"/>
+    <w:lsdException w:name="Grid Table 6 Colorful Accent 5" w:uiPriority="51"/>
+    <w:lsdException w:name="Grid Table 7 Colorful Accent 5" w:uiPriority="52"/>
+    <w:lsdException w:name="Grid Table 1 Light Accent 6" w:uiPriority="46"/>
+    <w:lsdException w:name="Grid Table 2 Accent 6" w:uiPriority="47"/>
+    <w:lsdException w:name="Grid Table 3 Accent 6" w:uiPriority="48"/>
+    <w:lsdException w:name="Grid Table 4 Accent 6" w:uiPriority="49"/>
+    <w:lsdException w:name="Grid Table 5 Dark Accent 6" w:uiPriority="50"/>
+    <w:lsdException w:name="Grid Table 6 Colorful Accent 6" w:uiPriority="51"/>
+    <w:lsdException w:name="Grid Table 7 Colorful Accent 6" w:uiPriority="52"/>
+    <w:lsdException w:name="List Table 1 Light" w:uiPriority="46"/>
+    <w:lsdException w:name="List Table 2" w:uiPriority="47"/>
+    <w:lsdException w:name="List Table 3" w:uiPriority="48"/>
+    <w:lsdException w:name="List Table 4" w:uiPriority="49"/>
+    <w:lsdException w:name="List Table 5 Dark" w:uiPriority="50"/>
+    <w:lsdException w:name="List Table 6 Colorful" w:uiPriority="51"/>
+    <w:lsdException w:name="List Table 7 Colorful" w:uiPriority="52"/>
+    <w:lsdException w:name="List Table 1 Light Accent 1" w:uiPriority="46"/>
+    <w:lsdException w:name="List Table 2 Accent 1" w:uiPriority="47"/>
+    <w:lsdException w:name="List Table 3 Accent 1" w:uiPriority="48"/>
+    <w:lsdException w:name="List Table 4 Accent 1" w:uiPriority="49"/>
+    <w:lsdException w:name="List Table 5 Dark Accent 1" w:uiPriority="50"/>
+    <w:lsdException w:name="List Table 6 Colorful Accent 1" w:uiPriority="51"/>
+    <w:lsdException w:name="List Table 7 Colorful Accent 1" w:uiPriority="52"/>
+    <w:lsdException w:name="List Table 1 Light Accent 2" w:uiPriority="46"/>
+    <w:lsdException w:name="List Table 2 Accent 2" w:uiPriority="47"/>
+    <w:lsdException w:name="List Table 3 Accent 2" w:uiPriority="48"/>
+    <w:lsdException w:name="List Table 4 Accent 2" w:uiPriority="49"/>
+    <w:lsdException w:name="List Table 5 Dark Accent 2" w:uiPriority="50"/>
+    <w:lsdException w:name="List Table 6 Colorful Accent 2" w:uiPriority="51"/>
+    <w:lsdException w:name="List Table 7 Colorful Accent 2" w:uiPriority="52"/>
+    <w:lsdException w:name="List Table 1 Light Accent 3" w:uiPriority="46"/>
+    <w:lsdException w:name="List Table 2 Accent 3" w:uiPriority="47"/>
+    <w:lsdException w:name="List Table 3 Accent 3" w:uiPriority="48"/>
+    <w:lsdException w:name="List Table 4 Accent 3" w:uiPriority="49"/>
+    <w:lsdException w:name="List Table 5 Dark Accent 3" w:uiPriority="50"/>
+    <w:lsdException w:name="List Table 6 Colorful Accent 3" w:uiPriority="51"/>
+    <w:lsdException w:name="List Table 7 Colorful Accent 3" w:uiPriority="52"/>
+    <w:lsdException w:name="List Table 1 Light Accent 4" w:uiPriority="46"/>
+    <w:lsdException w:name="List Table 2 Accent 4" w:uiPriority="47"/>
+    <w:lsdException w:name="List Table 3 Accent 4" w:uiPriority="48"/>
+    <w:lsdException w:name="List Table 4 Accent 4" w:uiPriority="49"/>
+    <w:lsdException w:name="List Table 5 Dark Accent 4" w:uiPriority="50"/>
+    <w:lsdException w:name="List Table 6 Colorful Accent 4" w:uiPriority="51"/>
+    <w:lsdException w:name="List Table 7 Colorful Accent 4" w:uiPriority="52"/>
+    <w:lsdException w:name="List Table 1 Light Accent 5" w:uiPriority="46"/>
+    <w:lsdException w:name="List Table 2 Accent 5" w:uiPriority="47"/>
+    <w:lsdException w:name="List Table 3 Accent 5" w:uiPriority="48"/>
+    <w:lsdException w:name="List Table 4 Accent 5" w:uiPriority="49"/>
+    <w:lsdException w:name="List Table 5 Dark Accent 5" w:uiPriority="50"/>
+    <w:lsdException w:name="List Table 6 Colorful Accent 5" w:uiPriority="51"/>
+    <w:lsdException w:name="List Table 7 Colorful Accent 5" w:uiPriority="52"/>
+    <w:lsdException w:name="List Table 1 Light Accent 6" w:uiPriority="46"/>
+    <w:lsdException w:name="List Table 2 Accent 6" w:uiPriority="47"/>
+    <w:lsdException w:name="List Table 3 Accent 6" w:uiPriority="48"/>
+    <w:lsdException w:name="List Table 4 Accent 6" w:uiPriority="49"/>
+    <w:lsdException w:name="List Table 5 Dark Accent 6" w:uiPriority="50"/>
+    <w:lsdException w:name="List Table 6 Colorful Accent 6" w:uiPriority="51"/>
+    <w:lsdException w:name="List Table 7 Colorful Accent 6" w:uiPriority="52"/>
   </w:latentStyles>
   <w:style w:type="paragraph" w:default="1" w:styleId="Standard">
     <w:name w:val="Normal"/>
@@ -2042,526 +2254,7 @@
       <w:u w:val="single"/>
     </w:rPr>
   </w:style>
-  <w:style w:type="character" w:styleId="BesuchterHyperlink">
-    <w:name w:val="FollowedHyperlink"/>
-    <w:basedOn w:val="Absatz-Standardschriftart"/>
-    <w:uiPriority w:val="99"/>
-    <w:semiHidden/>
-    <w:unhideWhenUsed/>
-    <w:rsid w:val="00F407EE"/>
-    <w:rPr>
-      <w:color w:val="800080" w:themeColor="followedHyperlink"/>
-      <w:u w:val="single"/>
-    </w:rPr>
-  </w:style>
-  <w:style w:type="paragraph" w:styleId="Kopfzeile">
-    <w:name w:val="header"/>
-    <w:basedOn w:val="Standard"/>
-    <w:link w:val="KopfzeileZchn"/>
-    <w:uiPriority w:val="99"/>
-    <w:unhideWhenUsed/>
-    <w:rsid w:val="00066F37"/>
-    <w:pPr>
-      <w:tabs>
-        <w:tab w:val="center" w:pos="4536"/>
-        <w:tab w:val="right" w:pos="9072"/>
-      </w:tabs>
-      <w:spacing w:after="0" w:line="240" w:lineRule="auto"/>
-    </w:pPr>
-  </w:style>
-  <w:style w:type="character" w:customStyle="1" w:styleId="KopfzeileZchn">
-    <w:name w:val="Kopfzeile Zchn"/>
-    <w:basedOn w:val="Absatz-Standardschriftart"/>
-    <w:link w:val="Kopfzeile"/>
-    <w:uiPriority w:val="99"/>
-    <w:rsid w:val="00066F37"/>
-    <w:rPr>
-      <w:rFonts w:ascii="Arial" w:hAnsi="Arial"/>
-    </w:rPr>
-  </w:style>
-  <w:style w:type="paragraph" w:styleId="Fuzeile">
-    <w:name w:val="footer"/>
-    <w:basedOn w:val="Standard"/>
-    <w:link w:val="FuzeileZchn"/>
-    <w:uiPriority w:val="99"/>
-    <w:unhideWhenUsed/>
-    <w:rsid w:val="00066F37"/>
-    <w:pPr>
-      <w:tabs>
-        <w:tab w:val="center" w:pos="4536"/>
-        <w:tab w:val="right" w:pos="9072"/>
-      </w:tabs>
-      <w:spacing w:after="0" w:line="240" w:lineRule="auto"/>
-    </w:pPr>
-  </w:style>
-  <w:style w:type="character" w:customStyle="1" w:styleId="FuzeileZchn">
-    <w:name w:val="Fußzeile Zchn"/>
-    <w:basedOn w:val="Absatz-Standardschriftart"/>
-    <w:link w:val="Fuzeile"/>
-    <w:uiPriority w:val="99"/>
-    <w:rsid w:val="00066F37"/>
-    <w:rPr>
-      <w:rFonts w:ascii="Arial" w:hAnsi="Arial"/>
-    </w:rPr>
-  </w:style>
-</w:styles>
-</file>
-
-<file path=word/stylesWithEffects.xml><?xml version="1.0" encoding="utf-8"?>
-<w:styles xmlns:wpc="http://schemas.microsoft.com/office/word/2010/wordprocessingCanvas" xmlns:mc="http://schemas.openxmlformats.org/markup-compatibility/2006" xmlns:o="urn:schemas-microsoft-com:office:office" xmlns:r="http://schemas.openxmlformats.org/officeDocument/2006/relationships" xmlns:m="http://schemas.openxmlformats.org/officeDocument/2006/math" xmlns:v="urn:schemas-microsoft-com:vml" xmlns:wp14="http://schemas.microsoft.com/office/word/2010/wordprocessingDrawing" xmlns:wp="http://schemas.openxmlformats.org/drawingml/2006/wordprocessingDrawing" xmlns:w10="urn:schemas-microsoft-com:office:word" xmlns:w="http://schemas.openxmlformats.org/wordprocessingml/2006/main" xmlns:w14="http://schemas.microsoft.com/office/word/2010/wordml" xmlns:wpg="http://schemas.microsoft.com/office/word/2010/wordprocessingGroup" xmlns:wpi="http://schemas.microsoft.com/office/word/2010/wordprocessingInk" xmlns:wne="http://schemas.microsoft.com/office/word/2006/wordml" xmlns:wps="http://schemas.microsoft.com/office/word/2010/wordprocessingShape" mc:Ignorable="w14 wp14">
-  <w:docDefaults>
-    <w:rPrDefault>
-      <w:rPr>
-        <w:rFonts w:asciiTheme="minorHAnsi" w:eastAsiaTheme="minorHAnsi" w:hAnsiTheme="minorHAnsi" w:cstheme="minorBidi"/>
-        <w:sz w:val="22"/>
-        <w:szCs w:val="22"/>
-        <w:lang w:val="de-DE" w:eastAsia="en-US" w:bidi="ar-SA"/>
-      </w:rPr>
-    </w:rPrDefault>
-    <w:pPrDefault>
-      <w:pPr>
-        <w:spacing w:after="200" w:line="276" w:lineRule="auto"/>
-      </w:pPr>
-    </w:pPrDefault>
-  </w:docDefaults>
-  <w:latentStyles w:defLockedState="0" w:defUIPriority="99" w:defSemiHidden="1" w:defUnhideWhenUsed="1" w:defQFormat="0" w:count="267">
-    <w:lsdException w:name="Normal" w:semiHidden="0" w:uiPriority="0" w:unhideWhenUsed="0" w:qFormat="1"/>
-    <w:lsdException w:name="heading 1" w:semiHidden="0" w:uiPriority="9" w:unhideWhenUsed="0" w:qFormat="1"/>
-    <w:lsdException w:name="heading 2" w:uiPriority="9" w:qFormat="1"/>
-    <w:lsdException w:name="heading 3" w:uiPriority="9" w:qFormat="1"/>
-    <w:lsdException w:name="heading 4" w:uiPriority="9" w:qFormat="1"/>
-    <w:lsdException w:name="heading 5" w:uiPriority="9" w:qFormat="1"/>
-    <w:lsdException w:name="heading 6" w:uiPriority="9" w:qFormat="1"/>
-    <w:lsdException w:name="heading 7" w:uiPriority="9" w:qFormat="1"/>
-    <w:lsdException w:name="heading 8" w:uiPriority="9" w:qFormat="1"/>
-    <w:lsdException w:name="heading 9" w:uiPriority="9" w:qFormat="1"/>
-    <w:lsdException w:name="toc 1" w:uiPriority="39"/>
-    <w:lsdException w:name="toc 2" w:uiPriority="39"/>
-    <w:lsdException w:name="toc 3" w:uiPriority="39"/>
-    <w:lsdException w:name="toc 4" w:uiPriority="39"/>
-    <w:lsdException w:name="toc 5" w:uiPriority="39"/>
-    <w:lsdException w:name="toc 6" w:uiPriority="39"/>
-    <w:lsdException w:name="toc 7" w:uiPriority="39"/>
-    <w:lsdException w:name="toc 8" w:uiPriority="39"/>
-    <w:lsdException w:name="toc 9" w:uiPriority="39"/>
-    <w:lsdException w:name="caption" w:uiPriority="35" w:qFormat="1"/>
-    <w:lsdException w:name="Title" w:semiHidden="0" w:uiPriority="10" w:unhideWhenUsed="0" w:qFormat="1"/>
-    <w:lsdException w:name="Default Paragraph Font" w:uiPriority="1"/>
-    <w:lsdException w:name="Subtitle" w:semiHidden="0" w:uiPriority="11" w:unhideWhenUsed="0" w:qFormat="1"/>
-    <w:lsdException w:name="Strong" w:semiHidden="0" w:uiPriority="22" w:unhideWhenUsed="0" w:qFormat="1"/>
-    <w:lsdException w:name="Emphasis" w:semiHidden="0" w:uiPriority="20" w:unhideWhenUsed="0" w:qFormat="1"/>
-    <w:lsdException w:name="Table Grid" w:semiHidden="0" w:uiPriority="59" w:unhideWhenUsed="0"/>
-    <w:lsdException w:name="Placeholder Text" w:unhideWhenUsed="0"/>
-    <w:lsdException w:name="No Spacing" w:semiHidden="0" w:uiPriority="1" w:unhideWhenUsed="0" w:qFormat="1"/>
-    <w:lsdException w:name="Light Shading" w:semiHidden="0" w:uiPriority="60" w:unhideWhenUsed="0"/>
-    <w:lsdException w:name="Light List" w:semiHidden="0" w:uiPriority="61" w:unhideWhenUsed="0"/>
-    <w:lsdException w:name="Light Grid" w:semiHidden="0" w:uiPriority="62" w:unhideWhenUsed="0"/>
-    <w:lsdException w:name="Medium Shading 1" w:semiHidden="0" w:uiPriority="63" w:unhideWhenUsed="0"/>
-    <w:lsdException w:name="Medium Shading 2" w:semiHidden="0" w:uiPriority="64" w:unhideWhenUsed="0"/>
-    <w:lsdException w:name="Medium List 1" w:semiHidden="0" w:uiPriority="65" w:unhideWhenUsed="0"/>
-    <w:lsdException w:name="Medium List 2" w:semiHidden="0" w:uiPriority="66" w:unhideWhenUsed="0"/>
-    <w:lsdException w:name="Medium Grid 1" w:semiHidden="0" w:uiPriority="67" w:unhideWhenUsed="0"/>
-    <w:lsdException w:name="Medium Grid 2" w:semiHidden="0" w:uiPriority="68" w:unhideWhenUsed="0"/>
-    <w:lsdException w:name="Medium Grid 3" w:semiHidden="0" w:uiPriority="69" w:unhideWhenUsed="0"/>
-    <w:lsdException w:name="Dark List" w:semiHidden="0" w:uiPriority="70" w:unhideWhenUsed="0"/>
-    <w:lsdException w:name="Colorful Shading" w:semiHidden="0" w:uiPriority="71" w:unhideWhenUsed="0"/>
-    <w:lsdException w:name="Colorful List" w:semiHidden="0" w:uiPriority="72" w:unhideWhenUsed="0"/>
-    <w:lsdException w:name="Colorful Grid" w:semiHidden="0" w:uiPriority="73" w:unhideWhenUsed="0"/>
-    <w:lsdException w:name="Light Shading Accent 1" w:semiHidden="0" w:uiPriority="60" w:unhideWhenUsed="0"/>
-    <w:lsdException w:name="Light List Accent 1" w:semiHidden="0" w:uiPriority="61" w:unhideWhenUsed="0"/>
-    <w:lsdException w:name="Light Grid Accent 1" w:semiHidden="0" w:uiPriority="62" w:unhideWhenUsed="0"/>
-    <w:lsdException w:name="Medium Shading 1 Accent 1" w:semiHidden="0" w:uiPriority="63" w:unhideWhenUsed="0"/>
-    <w:lsdException w:name="Medium Shading 2 Accent 1" w:semiHidden="0" w:uiPriority="64" w:unhideWhenUsed="0"/>
-    <w:lsdException w:name="Medium List 1 Accent 1" w:semiHidden="0" w:uiPriority="65" w:unhideWhenUsed="0"/>
-    <w:lsdException w:name="Revision" w:unhideWhenUsed="0"/>
-    <w:lsdException w:name="List Paragraph" w:semiHidden="0" w:uiPriority="34" w:unhideWhenUsed="0" w:qFormat="1"/>
-    <w:lsdException w:name="Quote" w:semiHidden="0" w:uiPriority="29" w:unhideWhenUsed="0" w:qFormat="1"/>
-    <w:lsdException w:name="Intense Quote" w:semiHidden="0" w:uiPriority="30" w:unhideWhenUsed="0" w:qFormat="1"/>
-    <w:lsdException w:name="Medium List 2 Accent 1" w:semiHidden="0" w:uiPriority="66" w:unhideWhenUsed="0"/>
-    <w:lsdException w:name="Medium Grid 1 Accent 1" w:semiHidden="0" w:uiPriority="67" w:unhideWhenUsed="0"/>
-    <w:lsdException w:name="Medium Grid 2 Accent 1" w:semiHidden="0" w:uiPriority="68" w:unhideWhenUsed="0"/>
-    <w:lsdException w:name="Medium Grid 3 Accent 1" w:semiHidden="0" w:uiPriority="69" w:unhideWhenUsed="0"/>
-    <w:lsdException w:name="Dark List Accent 1" w:semiHidden="0" w:uiPriority="70" w:unhideWhenUsed="0"/>
-    <w:lsdException w:name="Colorful Shading Accent 1" w:semiHidden="0" w:uiPriority="71" w:unhideWhenUsed="0"/>
-    <w:lsdException w:name="Colorful List Accent 1" w:semiHidden="0" w:uiPriority="72" w:unhideWhenUsed="0"/>
-    <w:lsdException w:name="Colorful Grid Accent 1" w:semiHidden="0" w:uiPriority="73" w:unhideWhenUsed="0"/>
-    <w:lsdException w:name="Light Shading Accent 2" w:semiHidden="0" w:uiPriority="60" w:unhideWhenUsed="0"/>
-    <w:lsdException w:name="Light List Accent 2" w:semiHidden="0" w:uiPriority="61" w:unhideWhenUsed="0"/>
-    <w:lsdException w:name="Light Grid Accent 2" w:semiHidden="0" w:uiPriority="62" w:unhideWhenUsed="0"/>
-    <w:lsdException w:name="Medium Shading 1 Accent 2" w:semiHidden="0" w:uiPriority="63" w:unhideWhenUsed="0"/>
-    <w:lsdException w:name="Medium Shading 2 Accent 2" w:semiHidden="0" w:uiPriority="64" w:unhideWhenUsed="0"/>
-    <w:lsdException w:name="Medium List 1 Accent 2" w:semiHidden="0" w:uiPriority="65" w:unhideWhenUsed="0"/>
-    <w:lsdException w:name="Medium List 2 Accent 2" w:semiHidden="0" w:uiPriority="66" w:unhideWhenUsed="0"/>
-    <w:lsdException w:name="Medium Grid 1 Accent 2" w:semiHidden="0" w:uiPriority="67" w:unhideWhenUsed="0"/>
-    <w:lsdException w:name="Medium Grid 2 Accent 2" w:semiHidden="0" w:uiPriority="68" w:unhideWhenUsed="0"/>
-    <w:lsdException w:name="Medium Grid 3 Accent 2" w:semiHidden="0" w:uiPriority="69" w:unhideWhenUsed="0"/>
-    <w:lsdException w:name="Dark List Accent 2" w:semiHidden="0" w:uiPriority="70" w:unhideWhenUsed="0"/>
-    <w:lsdException w:name="Colorful Shading Accent 2" w:semiHidden="0" w:uiPriority="71" w:unhideWhenUsed="0"/>
-    <w:lsdException w:name="Colorful List Accent 2" w:semiHidden="0" w:uiPriority="72" w:unhideWhenUsed="0"/>
-    <w:lsdException w:name="Colorful Grid Accent 2" w:semiHidden="0" w:uiPriority="73" w:unhideWhenUsed="0"/>
-    <w:lsdException w:name="Light Shading Accent 3" w:semiHidden="0" w:uiPriority="60" w:unhideWhenUsed="0"/>
-    <w:lsdException w:name="Light List Accent 3" w:semiHidden="0" w:uiPriority="61" w:unhideWhenUsed="0"/>
-    <w:lsdException w:name="Light Grid Accent 3" w:semiHidden="0" w:uiPriority="62" w:unhideWhenUsed="0"/>
-    <w:lsdException w:name="Medium Shading 1 Accent 3" w:semiHidden="0" w:uiPriority="63" w:unhideWhenUsed="0"/>
-    <w:lsdException w:name="Medium Shading 2 Accent 3" w:semiHidden="0" w:uiPriority="64" w:unhideWhenUsed="0"/>
-    <w:lsdException w:name="Medium List 1 Accent 3" w:semiHidden="0" w:uiPriority="65" w:unhideWhenUsed="0"/>
-    <w:lsdException w:name="Medium List 2 Accent 3" w:semiHidden="0" w:uiPriority="66" w:unhideWhenUsed="0"/>
-    <w:lsdException w:name="Medium Grid 1 Accent 3" w:semiHidden="0" w:uiPriority="67" w:unhideWhenUsed="0"/>
-    <w:lsdException w:name="Medium Grid 2 Accent 3" w:semiHidden="0" w:uiPriority="68" w:unhideWhenUsed="0"/>
-    <w:lsdException w:name="Medium Grid 3 Accent 3" w:semiHidden="0" w:uiPriority="69" w:unhideWhenUsed="0"/>
-    <w:lsdException w:name="Dark List Accent 3" w:semiHidden="0" w:uiPriority="70" w:unhideWhenUsed="0"/>
-    <w:lsdException w:name="Colorful Shading Accent 3" w:semiHidden="0" w:uiPriority="71" w:unhideWhenUsed="0"/>
-    <w:lsdException w:name="Colorful List Accent 3" w:semiHidden="0" w:uiPriority="72" w:unhideWhenUsed="0"/>
-    <w:lsdException w:name="Colorful Grid Accent 3" w:semiHidden="0" w:uiPriority="73" w:unhideWhenUsed="0"/>
-    <w:lsdException w:name="Light Shading Accent 4" w:semiHidden="0" w:uiPriority="60" w:unhideWhenUsed="0"/>
-    <w:lsdException w:name="Light List Accent 4" w:semiHidden="0" w:uiPriority="61" w:unhideWhenUsed="0"/>
-    <w:lsdException w:name="Light Grid Accent 4" w:semiHidden="0" w:uiPriority="62" w:unhideWhenUsed="0"/>
-    <w:lsdException w:name="Medium Shading 1 Accent 4" w:semiHidden="0" w:uiPriority="63" w:unhideWhenUsed="0"/>
-    <w:lsdException w:name="Medium Shading 2 Accent 4" w:semiHidden="0" w:uiPriority="64" w:unhideWhenUsed="0"/>
-    <w:lsdException w:name="Medium List 1 Accent 4" w:semiHidden="0" w:uiPriority="65" w:unhideWhenUsed="0"/>
-    <w:lsdException w:name="Medium List 2 Accent 4" w:semiHidden="0" w:uiPriority="66" w:unhideWhenUsed="0"/>
-    <w:lsdException w:name="Medium Grid 1 Accent 4" w:semiHidden="0" w:uiPriority="67" w:unhideWhenUsed="0"/>
-    <w:lsdException w:name="Medium Grid 2 Accent 4" w:semiHidden="0" w:uiPriority="68" w:unhideWhenUsed="0"/>
-    <w:lsdException w:name="Medium Grid 3 Accent 4" w:semiHidden="0" w:uiPriority="69" w:unhideWhenUsed="0"/>
-    <w:lsdException w:name="Dark List Accent 4" w:semiHidden="0" w:uiPriority="70" w:unhideWhenUsed="0"/>
-    <w:lsdException w:name="Colorful Shading Accent 4" w:semiHidden="0" w:uiPriority="71" w:unhideWhenUsed="0"/>
-    <w:lsdException w:name="Colorful List Accent 4" w:semiHidden="0" w:uiPriority="72" w:unhideWhenUsed="0"/>
-    <w:lsdException w:name="Colorful Grid Accent 4" w:semiHidden="0" w:uiPriority="73" w:unhideWhenUsed="0"/>
-    <w:lsdException w:name="Light Shading Accent 5" w:semiHidden="0" w:uiPriority="60" w:unhideWhenUsed="0"/>
-    <w:lsdException w:name="Light List Accent 5" w:semiHidden="0" w:uiPriority="61" w:unhideWhenUsed="0"/>
-    <w:lsdException w:name="Light Grid Accent 5" w:semiHidden="0" w:uiPriority="62" w:unhideWhenUsed="0"/>
-    <w:lsdException w:name="Medium Shading 1 Accent 5" w:semiHidden="0" w:uiPriority="63" w:unhideWhenUsed="0"/>
-    <w:lsdException w:name="Medium Shading 2 Accent 5" w:semiHidden="0" w:uiPriority="64" w:unhideWhenUsed="0"/>
-    <w:lsdException w:name="Medium List 1 Accent 5" w:semiHidden="0" w:uiPriority="65" w:unhideWhenUsed="0"/>
-    <w:lsdException w:name="Medium List 2 Accent 5" w:semiHidden="0" w:uiPriority="66" w:unhideWhenUsed="0"/>
-    <w:lsdException w:name="Medium Grid 1 Accent 5" w:semiHidden="0" w:uiPriority="67" w:unhideWhenUsed="0"/>
-    <w:lsdException w:name="Medium Grid 2 Accent 5" w:semiHidden="0" w:uiPriority="68" w:unhideWhenUsed="0"/>
-    <w:lsdException w:name="Medium Grid 3 Accent 5" w:semiHidden="0" w:uiPriority="69" w:unhideWhenUsed="0"/>
-    <w:lsdException w:name="Dark List Accent 5" w:semiHidden="0" w:uiPriority="70" w:unhideWhenUsed="0"/>
-    <w:lsdException w:name="Colorful Shading Accent 5" w:semiHidden="0" w:uiPriority="71" w:unhideWhenUsed="0"/>
-    <w:lsdException w:name="Colorful List Accent 5" w:semiHidden="0" w:uiPriority="72" w:unhideWhenUsed="0"/>
-    <w:lsdException w:name="Colorful Grid Accent 5" w:semiHidden="0" w:uiPriority="73" w:unhideWhenUsed="0"/>
-    <w:lsdException w:name="Light Shading Accent 6" w:semiHidden="0" w:uiPriority="60" w:unhideWhenUsed="0"/>
-    <w:lsdException w:name="Light List Accent 6" w:semiHidden="0" w:uiPriority="61" w:unhideWhenUsed="0"/>
-    <w:lsdException w:name="Light Grid Accent 6" w:semiHidden="0" w:uiPriority="62" w:unhideWhenUsed="0"/>
-    <w:lsdException w:name="Medium Shading 1 Accent 6" w:semiHidden="0" w:uiPriority="63" w:unhideWhenUsed="0"/>
-    <w:lsdException w:name="Medium Shading 2 Accent 6" w:semiHidden="0" w:uiPriority="64" w:unhideWhenUsed="0"/>
-    <w:lsdException w:name="Medium List 1 Accent 6" w:semiHidden="0" w:uiPriority="65" w:unhideWhenUsed="0"/>
-    <w:lsdException w:name="Medium List 2 Accent 6" w:semiHidden="0" w:uiPriority="66" w:unhideWhenUsed="0"/>
-    <w:lsdException w:name="Medium Grid 1 Accent 6" w:semiHidden="0" w:uiPriority="67" w:unhideWhenUsed="0"/>
-    <w:lsdException w:name="Medium Grid 2 Accent 6" w:semiHidden="0" w:uiPriority="68" w:unhideWhenUsed="0"/>
-    <w:lsdException w:name="Medium Grid 3 Accent 6" w:semiHidden="0" w:uiPriority="69" w:unhideWhenUsed="0"/>
-    <w:lsdException w:name="Dark List Accent 6" w:semiHidden="0" w:uiPriority="70" w:unhideWhenUsed="0"/>
-    <w:lsdException w:name="Colorful Shading Accent 6" w:semiHidden="0" w:uiPriority="71" w:unhideWhenUsed="0"/>
-    <w:lsdException w:name="Colorful List Accent 6" w:semiHidden="0" w:uiPriority="72" w:unhideWhenUsed="0"/>
-    <w:lsdException w:name="Colorful Grid Accent 6" w:semiHidden="0" w:uiPriority="73" w:unhideWhenUsed="0"/>
-    <w:lsdException w:name="Subtle Emphasis" w:semiHidden="0" w:uiPriority="19" w:unhideWhenUsed="0" w:qFormat="1"/>
-    <w:lsdException w:name="Intense Emphasis" w:semiHidden="0" w:uiPriority="21" w:unhideWhenUsed="0" w:qFormat="1"/>
-    <w:lsdException w:name="Subtle Reference" w:semiHidden="0" w:uiPriority="31" w:unhideWhenUsed="0" w:qFormat="1"/>
-    <w:lsdException w:name="Intense Reference" w:semiHidden="0" w:uiPriority="32" w:unhideWhenUsed="0" w:qFormat="1"/>
-    <w:lsdException w:name="Book Title" w:semiHidden="0" w:uiPriority="33" w:unhideWhenUsed="0" w:qFormat="1"/>
-    <w:lsdException w:name="Bibliography" w:uiPriority="37"/>
-    <w:lsdException w:name="TOC Heading" w:uiPriority="39" w:qFormat="1"/>
-  </w:latentStyles>
-  <w:style w:type="paragraph" w:default="1" w:styleId="Standard">
-    <w:name w:val="Normal"/>
-    <w:qFormat/>
-    <w:rsid w:val="00110C58"/>
-    <w:rPr>
-      <w:rFonts w:ascii="Arial" w:hAnsi="Arial"/>
-    </w:rPr>
-  </w:style>
-  <w:style w:type="paragraph" w:styleId="berschrift1">
-    <w:name w:val="heading 1"/>
-    <w:basedOn w:val="Standard"/>
-    <w:next w:val="Standard"/>
-    <w:link w:val="berschrift1Zchn"/>
-    <w:uiPriority w:val="9"/>
-    <w:qFormat/>
-    <w:rsid w:val="00110C58"/>
-    <w:pPr>
-      <w:keepNext/>
-      <w:keepLines/>
-      <w:spacing w:after="0"/>
-      <w:outlineLvl w:val="0"/>
-    </w:pPr>
-    <w:rPr>
-      <w:rFonts w:eastAsiaTheme="majorEastAsia" w:cstheme="majorBidi"/>
-      <w:b/>
-      <w:bCs/>
-      <w:sz w:val="40"/>
-      <w:szCs w:val="28"/>
-    </w:rPr>
-  </w:style>
-  <w:style w:type="paragraph" w:styleId="berschrift2">
-    <w:name w:val="heading 2"/>
-    <w:basedOn w:val="Standard"/>
-    <w:next w:val="Standard"/>
-    <w:link w:val="berschrift2Zchn"/>
-    <w:uiPriority w:val="9"/>
-    <w:unhideWhenUsed/>
-    <w:qFormat/>
-    <w:rsid w:val="00110C58"/>
-    <w:pPr>
-      <w:keepNext/>
-      <w:keepLines/>
-      <w:spacing w:after="0"/>
-      <w:outlineLvl w:val="1"/>
-    </w:pPr>
-    <w:rPr>
-      <w:rFonts w:eastAsiaTheme="majorEastAsia" w:cstheme="majorBidi"/>
-      <w:b/>
-      <w:bCs/>
-      <w:sz w:val="28"/>
-      <w:szCs w:val="26"/>
-    </w:rPr>
-  </w:style>
-  <w:style w:type="paragraph" w:styleId="berschrift3">
-    <w:name w:val="heading 3"/>
-    <w:basedOn w:val="Standard"/>
-    <w:next w:val="Standard"/>
-    <w:link w:val="berschrift3Zchn"/>
-    <w:uiPriority w:val="9"/>
-    <w:unhideWhenUsed/>
-    <w:qFormat/>
-    <w:rsid w:val="00110C58"/>
-    <w:pPr>
-      <w:keepNext/>
-      <w:keepLines/>
-      <w:spacing w:before="200" w:after="0"/>
-      <w:outlineLvl w:val="2"/>
-    </w:pPr>
-    <w:rPr>
-      <w:rFonts w:asciiTheme="majorHAnsi" w:eastAsiaTheme="majorEastAsia" w:hAnsiTheme="majorHAnsi" w:cstheme="majorBidi"/>
-      <w:b/>
-      <w:bCs/>
-      <w:color w:val="4F81BD" w:themeColor="accent1"/>
-    </w:rPr>
-  </w:style>
-  <w:style w:type="paragraph" w:styleId="berschrift4">
-    <w:name w:val="heading 4"/>
-    <w:basedOn w:val="Standard"/>
-    <w:next w:val="Standard"/>
-    <w:link w:val="berschrift4Zchn"/>
-    <w:uiPriority w:val="9"/>
-    <w:semiHidden/>
-    <w:unhideWhenUsed/>
-    <w:qFormat/>
-    <w:rsid w:val="00110C58"/>
-    <w:pPr>
-      <w:keepNext/>
-      <w:keepLines/>
-      <w:spacing w:before="200" w:after="0"/>
-      <w:outlineLvl w:val="3"/>
-    </w:pPr>
-    <w:rPr>
-      <w:rFonts w:asciiTheme="majorHAnsi" w:eastAsiaTheme="majorEastAsia" w:hAnsiTheme="majorHAnsi" w:cstheme="majorBidi"/>
-      <w:b/>
-      <w:bCs/>
-      <w:i/>
-      <w:iCs/>
-      <w:color w:val="4F81BD" w:themeColor="accent1"/>
-    </w:rPr>
-  </w:style>
-  <w:style w:type="paragraph" w:styleId="berschrift6">
-    <w:name w:val="heading 6"/>
-    <w:basedOn w:val="Standard"/>
-    <w:next w:val="Standard"/>
-    <w:link w:val="berschrift6Zchn"/>
-    <w:uiPriority w:val="9"/>
-    <w:semiHidden/>
-    <w:unhideWhenUsed/>
-    <w:qFormat/>
-    <w:rsid w:val="00110C58"/>
-    <w:pPr>
-      <w:keepNext/>
-      <w:keepLines/>
-      <w:spacing w:before="200" w:after="0"/>
-      <w:outlineLvl w:val="5"/>
-    </w:pPr>
-    <w:rPr>
-      <w:rFonts w:asciiTheme="majorHAnsi" w:eastAsiaTheme="majorEastAsia" w:hAnsiTheme="majorHAnsi" w:cstheme="majorBidi"/>
-      <w:i/>
-      <w:iCs/>
-      <w:color w:val="243F60" w:themeColor="accent1" w:themeShade="7F"/>
-    </w:rPr>
-  </w:style>
-  <w:style w:type="paragraph" w:styleId="berschrift7">
-    <w:name w:val="heading 7"/>
-    <w:basedOn w:val="Standard"/>
-    <w:next w:val="Standard"/>
-    <w:link w:val="berschrift7Zchn"/>
-    <w:uiPriority w:val="9"/>
-    <w:semiHidden/>
-    <w:unhideWhenUsed/>
-    <w:qFormat/>
-    <w:rsid w:val="00110C58"/>
-    <w:pPr>
-      <w:keepNext/>
-      <w:keepLines/>
-      <w:spacing w:before="200" w:after="0"/>
-      <w:outlineLvl w:val="6"/>
-    </w:pPr>
-    <w:rPr>
-      <w:rFonts w:asciiTheme="majorHAnsi" w:eastAsiaTheme="majorEastAsia" w:hAnsiTheme="majorHAnsi" w:cstheme="majorBidi"/>
-      <w:i/>
-      <w:iCs/>
-      <w:color w:val="404040" w:themeColor="text1" w:themeTint="BF"/>
-    </w:rPr>
-  </w:style>
-  <w:style w:type="character" w:default="1" w:styleId="Absatz-Standardschriftart">
-    <w:name w:val="Default Paragraph Font"/>
-    <w:uiPriority w:val="1"/>
-    <w:semiHidden/>
-    <w:unhideWhenUsed/>
-  </w:style>
-  <w:style w:type="table" w:default="1" w:styleId="NormaleTabelle">
-    <w:name w:val="Normal Table"/>
-    <w:uiPriority w:val="99"/>
-    <w:semiHidden/>
-    <w:unhideWhenUsed/>
-    <w:tblPr>
-      <w:tblInd w:w="0" w:type="dxa"/>
-      <w:tblCellMar>
-        <w:top w:w="0" w:type="dxa"/>
-        <w:left w:w="108" w:type="dxa"/>
-        <w:bottom w:w="0" w:type="dxa"/>
-        <w:right w:w="108" w:type="dxa"/>
-      </w:tblCellMar>
-    </w:tblPr>
-  </w:style>
-  <w:style w:type="numbering" w:default="1" w:styleId="KeineListe">
-    <w:name w:val="No List"/>
-    <w:uiPriority w:val="99"/>
-    <w:semiHidden/>
-    <w:unhideWhenUsed/>
-  </w:style>
-  <w:style w:type="character" w:customStyle="1" w:styleId="berschrift1Zchn">
-    <w:name w:val="Überschrift 1 Zchn"/>
-    <w:basedOn w:val="Absatz-Standardschriftart"/>
-    <w:link w:val="berschrift1"/>
-    <w:uiPriority w:val="9"/>
-    <w:rsid w:val="00110C58"/>
-    <w:rPr>
-      <w:rFonts w:ascii="Arial" w:eastAsiaTheme="majorEastAsia" w:hAnsi="Arial" w:cstheme="majorBidi"/>
-      <w:b/>
-      <w:bCs/>
-      <w:sz w:val="40"/>
-      <w:szCs w:val="28"/>
-    </w:rPr>
-  </w:style>
-  <w:style w:type="character" w:customStyle="1" w:styleId="berschrift2Zchn">
-    <w:name w:val="Überschrift 2 Zchn"/>
-    <w:basedOn w:val="Absatz-Standardschriftart"/>
-    <w:link w:val="berschrift2"/>
-    <w:uiPriority w:val="9"/>
-    <w:rsid w:val="00110C58"/>
-    <w:rPr>
-      <w:rFonts w:ascii="Arial" w:eastAsiaTheme="majorEastAsia" w:hAnsi="Arial" w:cstheme="majorBidi"/>
-      <w:b/>
-      <w:bCs/>
-      <w:sz w:val="28"/>
-      <w:szCs w:val="26"/>
-    </w:rPr>
-  </w:style>
-  <w:style w:type="character" w:customStyle="1" w:styleId="berschrift6Zchn">
-    <w:name w:val="Überschrift 6 Zchn"/>
-    <w:basedOn w:val="Absatz-Standardschriftart"/>
-    <w:link w:val="berschrift6"/>
-    <w:uiPriority w:val="9"/>
-    <w:rsid w:val="00110C58"/>
-    <w:rPr>
-      <w:rFonts w:asciiTheme="majorHAnsi" w:eastAsiaTheme="majorEastAsia" w:hAnsiTheme="majorHAnsi" w:cstheme="majorBidi"/>
-      <w:i/>
-      <w:iCs/>
-      <w:color w:val="243F60" w:themeColor="accent1" w:themeShade="7F"/>
-    </w:rPr>
-  </w:style>
-  <w:style w:type="paragraph" w:customStyle="1" w:styleId="Listenpunkt">
-    <w:name w:val="Listenpunkt"/>
-    <w:basedOn w:val="Standard"/>
-    <w:link w:val="ListenpunktZchn"/>
-    <w:qFormat/>
-    <w:rsid w:val="00110C58"/>
-    <w:pPr>
-      <w:spacing w:after="360"/>
-    </w:pPr>
-    <w:rPr>
-      <w:rFonts w:eastAsia="SimSun" w:cs="Times New Roman"/>
-      <w:b/>
-      <w:caps/>
-      <w:sz w:val="24"/>
-      <w:szCs w:val="28"/>
-      <w:lang w:val="en-GB" w:eastAsia="zh-CN"/>
-    </w:rPr>
-  </w:style>
-  <w:style w:type="character" w:customStyle="1" w:styleId="ListenpunktZchn">
-    <w:name w:val="Listenpunkt Zchn"/>
-    <w:link w:val="Listenpunkt"/>
-    <w:rsid w:val="00110C58"/>
-    <w:rPr>
-      <w:rFonts w:ascii="Arial" w:eastAsia="SimSun" w:hAnsi="Arial" w:cs="Times New Roman"/>
-      <w:b/>
-      <w:caps/>
-      <w:sz w:val="24"/>
-      <w:szCs w:val="28"/>
-      <w:lang w:val="en-GB" w:eastAsia="zh-CN"/>
-    </w:rPr>
-  </w:style>
-  <w:style w:type="character" w:customStyle="1" w:styleId="berschrift3Zchn">
-    <w:name w:val="Überschrift 3 Zchn"/>
-    <w:basedOn w:val="Absatz-Standardschriftart"/>
-    <w:link w:val="berschrift3"/>
-    <w:uiPriority w:val="9"/>
-    <w:rsid w:val="00110C58"/>
-    <w:rPr>
-      <w:rFonts w:asciiTheme="majorHAnsi" w:eastAsiaTheme="majorEastAsia" w:hAnsiTheme="majorHAnsi" w:cstheme="majorBidi"/>
-      <w:b/>
-      <w:bCs/>
-      <w:color w:val="4F81BD" w:themeColor="accent1"/>
-    </w:rPr>
-  </w:style>
-  <w:style w:type="character" w:customStyle="1" w:styleId="berschrift4Zchn">
-    <w:name w:val="Überschrift 4 Zchn"/>
-    <w:basedOn w:val="Absatz-Standardschriftart"/>
-    <w:link w:val="berschrift4"/>
-    <w:uiPriority w:val="9"/>
-    <w:semiHidden/>
-    <w:rsid w:val="00110C58"/>
-    <w:rPr>
-      <w:rFonts w:asciiTheme="majorHAnsi" w:eastAsiaTheme="majorEastAsia" w:hAnsiTheme="majorHAnsi" w:cstheme="majorBidi"/>
-      <w:b/>
-      <w:bCs/>
-      <w:i/>
-      <w:iCs/>
-      <w:color w:val="4F81BD" w:themeColor="accent1"/>
-    </w:rPr>
-  </w:style>
-  <w:style w:type="character" w:customStyle="1" w:styleId="berschrift7Zchn">
-    <w:name w:val="Überschrift 7 Zchn"/>
-    <w:basedOn w:val="Absatz-Standardschriftart"/>
-    <w:link w:val="berschrift7"/>
-    <w:uiPriority w:val="9"/>
-    <w:rsid w:val="00110C58"/>
-    <w:rPr>
-      <w:rFonts w:asciiTheme="majorHAnsi" w:eastAsiaTheme="majorEastAsia" w:hAnsiTheme="majorHAnsi" w:cstheme="majorBidi"/>
-      <w:i/>
-      <w:iCs/>
-      <w:color w:val="404040" w:themeColor="text1" w:themeTint="BF"/>
-    </w:rPr>
-  </w:style>
-  <w:style w:type="character" w:styleId="Hyperlink">
-    <w:name w:val="Hyperlink"/>
-    <w:basedOn w:val="Absatz-Standardschriftart"/>
-    <w:uiPriority w:val="99"/>
-    <w:unhideWhenUsed/>
-    <w:rsid w:val="00F407EE"/>
-    <w:rPr>
-      <w:color w:val="0000FF" w:themeColor="hyperlink"/>
-      <w:u w:val="single"/>
-    </w:rPr>
-  </w:style>
-  <w:style w:type="character" w:styleId="BesuchterHyperlink">
+  <w:style w:type="character" w:styleId="BesuchterLink">
     <w:name w:val="FollowedHyperlink"/>
     <w:basedOn w:val="Absatz-Standardschriftart"/>
     <w:uiPriority w:val="99"/>
@@ -2916,7 +2609,7 @@
 </file>
 
 <file path=customXml/itemProps1.xml><?xml version="1.0" encoding="utf-8"?>
-<ds:datastoreItem xmlns:ds="http://schemas.openxmlformats.org/officeDocument/2006/customXml" ds:itemID="{A90103BB-71AD-421B-AFC8-8F82AA3F6B84}">
+<ds:datastoreItem xmlns:ds="http://schemas.openxmlformats.org/officeDocument/2006/customXml" ds:itemID="{0C4F755B-CB08-432B-A3F8-306FF6F15C42}">
   <ds:schemaRefs>
     <ds:schemaRef ds:uri="http://schemas.openxmlformats.org/officeDocument/2006/bibliography"/>
   </ds:schemaRefs>

</xml_diff>